<commit_message>
ta lindo de bonito
</commit_message>
<xml_diff>
--- a/Relatorio.docx
+++ b/Relatorio.docx
@@ -1889,7 +1889,6 @@
         <w:rPr>
           <w:rFonts w:ascii="Times New Roman" w:hAnsi="Times New Roman" w:cs="Times New Roman"/>
         </w:rPr>
-        <w:lastRenderedPageBreak/>
         <w:t>Lista de Figuras</w:t>
       </w:r>
     </w:p>
@@ -1909,6 +1908,7 @@
         </w:rPr>
       </w:pPr>
       <w:r>
+        <w:lastRenderedPageBreak/>
         <w:fldChar w:fldCharType="begin"/>
       </w:r>
       <w:r>
@@ -2233,13 +2233,7 @@
         <w:rPr>
           <w:rFonts w:ascii="Times New Roman" w:hAnsi="Times New Roman" w:cs="Times New Roman"/>
         </w:rPr>
-        <w:t>Gerir diferentes tipos de funcionários (Diretor, Secretária, Formador, Coordenador)</w:t>
-      </w:r>
-      <w:r>
-        <w:rPr>
-          <w:rFonts w:ascii="Times New Roman" w:hAnsi="Times New Roman" w:cs="Times New Roman"/>
-        </w:rPr>
-        <w:t>;</w:t>
+        <w:t>Gerir diferentes tipos de funcionários (Diretor, Secretária, Formador, Coordenador);</w:t>
       </w:r>
     </w:p>
     <w:p>
@@ -2259,13 +2253,7 @@
         <w:rPr>
           <w:rFonts w:ascii="Times New Roman" w:hAnsi="Times New Roman" w:cs="Times New Roman"/>
         </w:rPr>
-        <w:t>Controlar contratos e registos criminais</w:t>
-      </w:r>
-      <w:r>
-        <w:rPr>
-          <w:rFonts w:ascii="Times New Roman" w:hAnsi="Times New Roman" w:cs="Times New Roman"/>
-        </w:rPr>
-        <w:t>;</w:t>
+        <w:t>Controlar contratos e registos criminais;</w:t>
       </w:r>
     </w:p>
     <w:p>
@@ -2285,13 +2273,7 @@
         <w:rPr>
           <w:rFonts w:ascii="Times New Roman" w:hAnsi="Times New Roman" w:cs="Times New Roman"/>
         </w:rPr>
-        <w:t>Calcular custos mensais da empresa</w:t>
-      </w:r>
-      <w:r>
-        <w:rPr>
-          <w:rFonts w:ascii="Times New Roman" w:hAnsi="Times New Roman" w:cs="Times New Roman"/>
-        </w:rPr>
-        <w:t>;</w:t>
+        <w:t>Calcular custos mensais da empresa;</w:t>
       </w:r>
     </w:p>
     <w:p>
@@ -2311,13 +2293,7 @@
         <w:rPr>
           <w:rFonts w:ascii="Times New Roman" w:hAnsi="Times New Roman" w:cs="Times New Roman"/>
         </w:rPr>
-        <w:t>Simular datas para verificação de expirações</w:t>
-      </w:r>
-      <w:r>
-        <w:rPr>
-          <w:rFonts w:ascii="Times New Roman" w:hAnsi="Times New Roman" w:cs="Times New Roman"/>
-        </w:rPr>
-        <w:t>;</w:t>
+        <w:t>Simular datas para verificação de expirações;</w:t>
       </w:r>
     </w:p>
     <w:p>
@@ -2337,13 +2313,7 @@
         <w:rPr>
           <w:rFonts w:ascii="Times New Roman" w:hAnsi="Times New Roman" w:cs="Times New Roman"/>
         </w:rPr>
-        <w:t>Exportar dados para formato CSV</w:t>
-      </w:r>
-      <w:r>
-        <w:rPr>
-          <w:rFonts w:ascii="Times New Roman" w:hAnsi="Times New Roman" w:cs="Times New Roman"/>
-        </w:rPr>
-        <w:t>;</w:t>
+        <w:t>Exportar dados para formato CSV;</w:t>
       </w:r>
     </w:p>
     <w:p>
@@ -2363,13 +2333,7 @@
         <w:rPr>
           <w:rFonts w:ascii="Times New Roman" w:hAnsi="Times New Roman" w:cs="Times New Roman"/>
         </w:rPr>
-        <w:t>Gerar relatórios de despesas detalhados</w:t>
-      </w:r>
-      <w:r>
-        <w:rPr>
-          <w:rFonts w:ascii="Times New Roman" w:hAnsi="Times New Roman" w:cs="Times New Roman"/>
-        </w:rPr>
-        <w:t>.</w:t>
+        <w:t>Gerar relatórios de despesas detalhados.</w:t>
       </w:r>
     </w:p>
     <w:p>
@@ -2487,21 +2451,7 @@
           <w:rFonts w:ascii="Times New Roman" w:hAnsi="Times New Roman" w:cs="Times New Roman"/>
           <w:lang w:val="en-US"/>
         </w:rPr>
-        <w:t>Windows Forms</w:t>
-      </w:r>
-      <w:r>
-        <w:rPr>
-          <w:rFonts w:ascii="Times New Roman" w:hAnsi="Times New Roman" w:cs="Times New Roman"/>
-          <w:lang w:val="en-US"/>
-        </w:rPr>
-        <w:t xml:space="preserve"> </w:t>
-      </w:r>
-      <w:r>
-        <w:rPr>
-          <w:rFonts w:ascii="Times New Roman" w:hAnsi="Times New Roman" w:cs="Times New Roman"/>
-          <w:lang w:val="en-US"/>
-        </w:rPr>
-        <w:t>.NET Framework 4.8</w:t>
+        <w:t>Windows Forms .NET Framework 4.8</w:t>
       </w:r>
       <w:r>
         <w:rPr>
@@ -2955,6 +2905,7 @@
           <w:sz w:val="18"/>
           <w:szCs w:val="18"/>
           <w:highlight w:val="yellow"/>
+          <w:lang w:val="en-US"/>
         </w:rPr>
       </w:pPr>
       <w:r>
@@ -2963,6 +2914,7 @@
           <w:sz w:val="18"/>
           <w:szCs w:val="18"/>
           <w:highlight w:val="yellow"/>
+          <w:lang w:val="en-US"/>
         </w:rPr>
         <w:t>ADOSMELHORES/</w:t>
       </w:r>
@@ -4115,29 +4067,15 @@
           <w:rFonts w:ascii="Times New Roman" w:hAnsi="Times New Roman" w:cs="Times New Roman"/>
           <w:highlight w:val="yellow"/>
         </w:rPr>
-        <w:t xml:space="preserve">Classe </w:t>
-      </w:r>
+        <w:t xml:space="preserve">Classe Empresa é a classe central que gerencia todos os funcionários, além </w:t>
+      </w:r>
+      <w:proofErr w:type="gramStart"/>
       <w:r>
         <w:rPr>
           <w:rFonts w:ascii="Times New Roman" w:hAnsi="Times New Roman" w:cs="Times New Roman"/>
           <w:highlight w:val="yellow"/>
         </w:rPr>
-        <w:t xml:space="preserve">Empresa é a classe central que gerencia todos os funcionários, além </w:t>
-      </w:r>
-      <w:proofErr w:type="gramStart"/>
-      <w:r>
-        <w:rPr>
-          <w:rFonts w:ascii="Times New Roman" w:hAnsi="Times New Roman" w:cs="Times New Roman"/>
-          <w:highlight w:val="yellow"/>
-        </w:rPr>
-        <w:t xml:space="preserve">de  </w:t>
-      </w:r>
-      <w:r>
-        <w:rPr>
-          <w:rFonts w:ascii="Times New Roman" w:hAnsi="Times New Roman" w:cs="Times New Roman"/>
-          <w:highlight w:val="yellow"/>
-        </w:rPr>
-        <w:t>:</w:t>
+        <w:t>de  :</w:t>
       </w:r>
       <w:proofErr w:type="gramEnd"/>
     </w:p>
@@ -4966,7 +4904,6 @@
         <w:rPr>
           <w:rFonts w:ascii="Times New Roman" w:hAnsi="Times New Roman" w:cs="Times New Roman"/>
         </w:rPr>
-        <w:lastRenderedPageBreak/>
         <w:t>Disponibilidade: pós-laboral, laboral, ambas</w:t>
       </w:r>
       <w:r>
@@ -4993,6 +4930,7 @@
         <w:rPr>
           <w:rFonts w:ascii="Times New Roman" w:hAnsi="Times New Roman" w:cs="Times New Roman"/>
         </w:rPr>
+        <w:lastRenderedPageBreak/>
         <w:t>Valor à hora ()</w:t>
       </w:r>
     </w:p>
@@ -5127,7 +5065,6 @@
         <w:t>DataInicio</w:t>
       </w:r>
       <w:proofErr w:type="spellEnd"/>
-      <w:proofErr w:type="gramStart"/>
       <w:r>
         <w:rPr>
           <w:rFonts w:ascii="Times New Roman" w:hAnsi="Times New Roman" w:cs="Times New Roman"/>
@@ -5142,7 +5079,6 @@
         <w:t>Days</w:t>
       </w:r>
       <w:proofErr w:type="spellEnd"/>
-      <w:proofErr w:type="gramEnd"/>
       <w:r>
         <w:rPr>
           <w:rFonts w:ascii="Times New Roman" w:hAnsi="Times New Roman" w:cs="Times New Roman"/>
@@ -5802,7 +5738,6 @@
                 <w:i/>
                 <w:iCs/>
               </w:rPr>
-              <w:lastRenderedPageBreak/>
               <w:t>Área de Direção</w:t>
             </w:r>
           </w:p>
@@ -5909,6 +5844,7 @@
                 <w:i/>
                 <w:iCs/>
               </w:rPr>
+              <w:lastRenderedPageBreak/>
               <w:t>I</w:t>
             </w:r>
             <w:r>
@@ -6316,7 +6252,6 @@
         <w:rPr>
           <w:rFonts w:ascii="Times New Roman" w:hAnsi="Times New Roman" w:cs="Times New Roman"/>
         </w:rPr>
-        <w:lastRenderedPageBreak/>
         <w:t xml:space="preserve">Referências </w:t>
       </w:r>
       <w:r>
@@ -6482,23 +6417,13 @@
         <w:spacing w:before="0" w:line="360" w:lineRule="auto"/>
         <w:rPr>
           <w:rFonts w:ascii="Times New Roman" w:hAnsi="Times New Roman" w:cs="Times New Roman"/>
-          <w:highlight w:val="yellow"/>
-        </w:rPr>
-      </w:pPr>
-      <w:r>
-        <w:rPr>
-          <w:rFonts w:ascii="Times New Roman" w:hAnsi="Times New Roman" w:cs="Times New Roman"/>
-          <w:highlight w:val="yellow"/>
-        </w:rPr>
-        <w:lastRenderedPageBreak/>
-        <w:t>Anexo</w:t>
-      </w:r>
-      <w:r>
-        <w:rPr>
-          <w:rFonts w:ascii="Times New Roman" w:hAnsi="Times New Roman" w:cs="Times New Roman"/>
-          <w:highlight w:val="yellow"/>
-        </w:rPr>
-        <w:t xml:space="preserve"> </w:t>
+        </w:rPr>
+      </w:pPr>
+      <w:r>
+        <w:rPr>
+          <w:rFonts w:ascii="Times New Roman" w:hAnsi="Times New Roman" w:cs="Times New Roman"/>
+        </w:rPr>
+        <w:t xml:space="preserve">Anexo </w:t>
       </w:r>
     </w:p>
     <w:p>
@@ -6509,10 +6434,30 @@
       <w:r>
         <w:rPr>
           <w:rFonts w:ascii="Times New Roman" w:hAnsi="Times New Roman" w:cs="Times New Roman"/>
-          <w:highlight w:val="yellow"/>
         </w:rPr>
         <w:t>Link para o repositório GitHub</w:t>
       </w:r>
+      <w:r>
+        <w:rPr>
+          <w:rFonts w:ascii="Times New Roman" w:hAnsi="Times New Roman" w:cs="Times New Roman"/>
+        </w:rPr>
+        <w:t>:</w:t>
+      </w:r>
+      <w:r>
+        <w:rPr>
+          <w:rFonts w:ascii="Times New Roman" w:hAnsi="Times New Roman" w:cs="Times New Roman"/>
+        </w:rPr>
+        <w:t xml:space="preserve"> </w:t>
+      </w:r>
+      <w:hyperlink r:id="rId12" w:history="1">
+        <w:r>
+          <w:rPr>
+            <w:rStyle w:val="Hyperlink"/>
+            <w:rFonts w:ascii="Times New Roman" w:hAnsi="Times New Roman" w:cs="Times New Roman"/>
+          </w:rPr>
+          <w:t>https://github.com/xd4rk1ng/ADOSMELHORES</w:t>
+        </w:r>
+      </w:hyperlink>
       <w:r>
         <w:rPr>
           <w:rFonts w:ascii="Times New Roman" w:hAnsi="Times New Roman" w:cs="Times New Roman"/>
@@ -6522,10 +6467,10 @@
     </w:p>
     <w:p/>
     <w:sectPr>
-      <w:headerReference w:type="default" r:id="rId12"/>
-      <w:footerReference w:type="default" r:id="rId13"/>
-      <w:headerReference w:type="first" r:id="rId14"/>
-      <w:footerReference w:type="first" r:id="rId15"/>
+      <w:headerReference w:type="default" r:id="rId13"/>
+      <w:footerReference w:type="default" r:id="rId14"/>
+      <w:headerReference w:type="first" r:id="rId15"/>
+      <w:footerReference w:type="first" r:id="rId16"/>
       <w:pgSz w:w="11906" w:h="17338"/>
       <w:pgMar w:top="1418" w:right="1418" w:bottom="1418" w:left="1418" w:header="720" w:footer="720" w:gutter="0"/>
       <w:cols w:space="720"/>
@@ -6596,24 +6541,6 @@
       </w:p>
     </w:sdtContent>
   </w:sdt>
-  <w:p>
-    <w:pPr>
-      <w:pStyle w:val="Rodap"/>
-      <w:rPr>
-        <w:rFonts w:ascii="Times New Roman" w:hAnsi="Times New Roman" w:cs="Times New Roman"/>
-        <w:sz w:val="20"/>
-        <w:szCs w:val="20"/>
-      </w:rPr>
-    </w:pPr>
-    <w:r>
-      <w:rPr>
-        <w:rFonts w:ascii="Times New Roman" w:hAnsi="Times New Roman" w:cs="Times New Roman"/>
-        <w:sz w:val="20"/>
-        <w:szCs w:val="20"/>
-      </w:rPr>
-      <w:t>Elaborado por Talita Calaça</w:t>
-    </w:r>
-  </w:p>
 </w:ftr>
 </file>
 
@@ -6787,31 +6714,71 @@
         <w:sz w:val="20"/>
         <w:szCs w:val="20"/>
       </w:rPr>
-      <w:t>UC00612 Administrar Sistemas Operativos de Redes</w:t>
+      <w:t>UC0061</w:t>
+    </w:r>
+    <w:r>
+      <w:rPr>
+        <w:rFonts w:ascii="Times New Roman" w:hAnsi="Times New Roman" w:cs="Times New Roman"/>
+        <w:sz w:val="20"/>
+        <w:szCs w:val="20"/>
+      </w:rPr>
+      <w:t>7</w:t>
+    </w:r>
+    <w:r>
+      <w:rPr>
+        <w:rFonts w:ascii="Times New Roman" w:hAnsi="Times New Roman" w:cs="Times New Roman"/>
+        <w:sz w:val="20"/>
+        <w:szCs w:val="20"/>
+      </w:rPr>
+      <w:t xml:space="preserve"> </w:t>
+    </w:r>
+    <w:r>
+      <w:rPr>
+        <w:rFonts w:ascii="Times New Roman" w:hAnsi="Times New Roman" w:cs="Times New Roman"/>
+        <w:sz w:val="20"/>
+        <w:szCs w:val="20"/>
+      </w:rPr>
+      <w:t xml:space="preserve">Utilizar Serviços </w:t>
+    </w:r>
+    <w:proofErr w:type="spellStart"/>
+    <w:r>
+      <w:rPr>
+        <w:rFonts w:ascii="Times New Roman" w:hAnsi="Times New Roman" w:cs="Times New Roman"/>
+        <w:sz w:val="20"/>
+        <w:szCs w:val="20"/>
+      </w:rPr>
+      <w:t>Git</w:t>
+    </w:r>
+    <w:proofErr w:type="spellEnd"/>
+    <w:r>
+      <w:rPr>
+        <w:rFonts w:ascii="Times New Roman" w:hAnsi="Times New Roman" w:cs="Times New Roman"/>
+        <w:sz w:val="20"/>
+        <w:szCs w:val="20"/>
+      </w:rPr>
+      <w:t xml:space="preserve"> e GitHub</w:t>
     </w:r>
   </w:p>
   <w:p>
     <w:pPr>
       <w:spacing w:after="120" w:line="240" w:lineRule="auto"/>
+    </w:pPr>
+    <w:r>
       <w:rPr>
         <w:rFonts w:ascii="Times New Roman" w:hAnsi="Times New Roman" w:cs="Times New Roman"/>
         <w:sz w:val="20"/>
         <w:szCs w:val="20"/>
       </w:rPr>
-    </w:pPr>
+      <w:t xml:space="preserve">Formador: </w:t>
+    </w:r>
     <w:r>
       <w:rPr>
         <w:rFonts w:ascii="Times New Roman" w:hAnsi="Times New Roman" w:cs="Times New Roman"/>
         <w:sz w:val="20"/>
         <w:szCs w:val="20"/>
       </w:rPr>
-      <w:t>Formador: Tiago Barros Ribeiro</w:t>
+      <w:t>Rúben Canelas</w:t>
     </w:r>
-  </w:p>
-  <w:p>
-    <w:pPr>
-      <w:pStyle w:val="Cabealho"/>
-    </w:pPr>
   </w:p>
 </w:hdr>
 </file>
@@ -12303,6 +12270,7 @@
   <w:style w:type="character" w:default="1" w:styleId="Fontepargpadro">
     <w:name w:val="Default Paragraph Font"/>
     <w:uiPriority w:val="1"/>
+    <w:semiHidden/>
     <w:unhideWhenUsed/>
   </w:style>
   <w:style w:type="table" w:default="1" w:styleId="Tabelanormal">

</xml_diff>

<commit_message>
correções em diretor e secretarias
</commit_message>
<xml_diff>
--- a/Relatorio.docx
+++ b/Relatorio.docx
@@ -118,20 +118,8 @@
           <w:sz w:val="42"/>
           <w:szCs w:val="42"/>
         </w:rPr>
-        <w:t xml:space="preserve">Windows </w:t>
-      </w:r>
-      <w:proofErr w:type="spellStart"/>
-      <w:r>
-        <w:rPr>
-          <w:rFonts w:ascii="Consolas" w:eastAsia="Consolas" w:hAnsi="Consolas" w:cs="Consolas"/>
-          <w:color w:val="000000"/>
-          <w:kern w:val="24"/>
-          <w:sz w:val="42"/>
-          <w:szCs w:val="42"/>
-        </w:rPr>
-        <w:t>Forms</w:t>
-      </w:r>
-      <w:proofErr w:type="spellEnd"/>
+        <w:t>Windows Forms</w:t>
+      </w:r>
     </w:p>
     <w:p>
       <w:pPr>
@@ -2107,14 +2095,7 @@
         <w:rPr>
           <w:rFonts w:ascii="Times New Roman" w:hAnsi="Times New Roman" w:cs="Times New Roman"/>
         </w:rPr>
-        <w:t xml:space="preserve">O Relatório aborda as tomadas de decisão para a elaboração do código de uma aplicação de gestão para uma empresa de formação (ADOSMELHORES). Para isso foi utilizado a linguagem C# com projeto de solução Windows </w:t>
-      </w:r>
-      <w:proofErr w:type="spellStart"/>
-      <w:r>
-        <w:rPr>
-          <w:rFonts w:ascii="Times New Roman" w:hAnsi="Times New Roman" w:cs="Times New Roman"/>
-        </w:rPr>
-        <w:t>Fo</w:t>
+        <w:t>O Relatório aborda as tomadas de decisão para a elaboração do código de uma aplicação de gestão para uma empresa de formação (ADOSMELHORES). Para isso foi utilizado a linguagem C# com projeto de solução Windows Fo</w:t>
       </w:r>
       <w:r>
         <w:rPr>
@@ -2128,7 +2109,6 @@
         </w:rPr>
         <w:t>ms</w:t>
       </w:r>
-      <w:proofErr w:type="spellEnd"/>
       <w:r>
         <w:rPr>
           <w:rFonts w:ascii="Times New Roman" w:hAnsi="Times New Roman" w:cs="Times New Roman"/>
@@ -2405,7 +2385,6 @@
           <w:rFonts w:ascii="Times New Roman" w:hAnsi="Times New Roman" w:cs="Times New Roman"/>
         </w:rPr>
       </w:pPr>
-      <w:proofErr w:type="spellStart"/>
       <w:r>
         <w:rPr>
           <w:rFonts w:ascii="Times New Roman" w:hAnsi="Times New Roman" w:cs="Times New Roman"/>
@@ -2416,14 +2395,7 @@
         <w:rPr>
           <w:rFonts w:ascii="Times New Roman" w:hAnsi="Times New Roman" w:cs="Times New Roman"/>
         </w:rPr>
-        <w:t>isualStudio</w:t>
-      </w:r>
-      <w:proofErr w:type="spellEnd"/>
-      <w:r>
-        <w:rPr>
-          <w:rFonts w:ascii="Times New Roman" w:hAnsi="Times New Roman" w:cs="Times New Roman"/>
-        </w:rPr>
-        <w:t xml:space="preserve"> 2022 Versão 17.14.24</w:t>
+        <w:t>isualStudio 2022 Versão 17.14.24</w:t>
       </w:r>
       <w:r>
         <w:rPr>
@@ -2598,21 +2570,7 @@
         <w:rPr>
           <w:rFonts w:ascii="Times New Roman" w:hAnsi="Times New Roman" w:cs="Times New Roman"/>
         </w:rPr>
-        <w:t xml:space="preserve"> principais, no </w:t>
-      </w:r>
-      <w:proofErr w:type="gramStart"/>
-      <w:r>
-        <w:rPr>
-          <w:rFonts w:ascii="Times New Roman" w:hAnsi="Times New Roman" w:cs="Times New Roman"/>
-        </w:rPr>
-        <w:t>Capitulo</w:t>
-      </w:r>
-      <w:proofErr w:type="gramEnd"/>
-      <w:r>
-        <w:rPr>
-          <w:rFonts w:ascii="Times New Roman" w:hAnsi="Times New Roman" w:cs="Times New Roman"/>
-        </w:rPr>
-        <w:t xml:space="preserve"> I está a </w:t>
+        <w:t xml:space="preserve"> principais, no Capitulo I está a </w:t>
       </w:r>
       <w:r>
         <w:rPr>
@@ -2678,27 +2636,13 @@
         <w:rPr>
           <w:rFonts w:ascii="Times New Roman" w:hAnsi="Times New Roman" w:cs="Times New Roman"/>
         </w:rPr>
-        <w:t xml:space="preserve"> </w:t>
-      </w:r>
-      <w:proofErr w:type="gramStart"/>
-      <w:r>
-        <w:rPr>
-          <w:rFonts w:ascii="Times New Roman" w:hAnsi="Times New Roman" w:cs="Times New Roman"/>
-        </w:rPr>
-        <w:t>das</w:t>
-      </w:r>
-      <w:r>
-        <w:rPr>
-          <w:rFonts w:ascii="Times New Roman" w:hAnsi="Times New Roman" w:cs="Times New Roman"/>
-        </w:rPr>
-        <w:t xml:space="preserve">  principais</w:t>
-      </w:r>
-      <w:proofErr w:type="gramEnd"/>
-      <w:r>
-        <w:rPr>
-          <w:rFonts w:ascii="Times New Roman" w:hAnsi="Times New Roman" w:cs="Times New Roman"/>
-        </w:rPr>
-        <w:t xml:space="preserve"> tomadas de decisão do projeto ADOSMELHORES, </w:t>
+        <w:t xml:space="preserve"> das</w:t>
+      </w:r>
+      <w:r>
+        <w:rPr>
+          <w:rFonts w:ascii="Times New Roman" w:hAnsi="Times New Roman" w:cs="Times New Roman"/>
+        </w:rPr>
+        <w:t xml:space="preserve">  principais tomadas de decisão do projeto ADOSMELHORES, </w:t>
       </w:r>
       <w:r>
         <w:rPr>
@@ -2990,25 +2934,7 @@
                 <w:sz w:val="16"/>
                 <w:szCs w:val="16"/>
               </w:rPr>
-              <w:t xml:space="preserve"> </w:t>
-            </w:r>
-            <w:proofErr w:type="spellStart"/>
-            <w:r>
-              <w:rPr>
-                <w:rFonts w:ascii="Times New Roman" w:hAnsi="Times New Roman" w:cs="Times New Roman"/>
-                <w:sz w:val="16"/>
-                <w:szCs w:val="16"/>
-              </w:rPr>
-              <w:t>Program.cs</w:t>
-            </w:r>
-            <w:proofErr w:type="spellEnd"/>
-            <w:r>
-              <w:rPr>
-                <w:rFonts w:ascii="Times New Roman" w:hAnsi="Times New Roman" w:cs="Times New Roman"/>
-                <w:sz w:val="16"/>
-                <w:szCs w:val="16"/>
-              </w:rPr>
-              <w:t xml:space="preserve">  </w:t>
+              <w:t xml:space="preserve"> Program.cs  </w:t>
             </w:r>
           </w:p>
           <w:p>
@@ -3060,25 +2986,7 @@
                 <w:sz w:val="16"/>
                 <w:szCs w:val="16"/>
               </w:rPr>
-              <w:t xml:space="preserve"> </w:t>
-            </w:r>
-            <w:proofErr w:type="spellStart"/>
-            <w:r>
-              <w:rPr>
-                <w:rFonts w:ascii="Times New Roman" w:hAnsi="Times New Roman" w:cs="Times New Roman"/>
-                <w:sz w:val="16"/>
-                <w:szCs w:val="16"/>
-              </w:rPr>
-              <w:t>Forms</w:t>
-            </w:r>
-            <w:proofErr w:type="spellEnd"/>
-            <w:r>
-              <w:rPr>
-                <w:rFonts w:ascii="Times New Roman" w:hAnsi="Times New Roman" w:cs="Times New Roman"/>
-                <w:sz w:val="16"/>
-                <w:szCs w:val="16"/>
-              </w:rPr>
-              <w:t xml:space="preserve">/       </w:t>
+              <w:t xml:space="preserve"> Forms/       </w:t>
             </w:r>
           </w:p>
           <w:p>
@@ -3130,25 +3038,7 @@
                 <w:sz w:val="16"/>
                 <w:szCs w:val="16"/>
               </w:rPr>
-              <w:t xml:space="preserve"> </w:t>
-            </w:r>
-            <w:proofErr w:type="spellStart"/>
-            <w:r>
-              <w:rPr>
-                <w:rFonts w:ascii="Times New Roman" w:hAnsi="Times New Roman" w:cs="Times New Roman"/>
-                <w:sz w:val="16"/>
-                <w:szCs w:val="16"/>
-              </w:rPr>
-              <w:t>FormLogin.cs</w:t>
-            </w:r>
-            <w:proofErr w:type="spellEnd"/>
-            <w:r>
-              <w:rPr>
-                <w:rFonts w:ascii="Times New Roman" w:hAnsi="Times New Roman" w:cs="Times New Roman"/>
-                <w:sz w:val="16"/>
-                <w:szCs w:val="16"/>
-              </w:rPr>
-              <w:t xml:space="preserve">      </w:t>
+              <w:t xml:space="preserve"> FormLogin.cs      </w:t>
             </w:r>
           </w:p>
           <w:p>
@@ -3182,25 +3072,7 @@
                 <w:sz w:val="16"/>
                 <w:szCs w:val="16"/>
               </w:rPr>
-              <w:t xml:space="preserve"> </w:t>
-            </w:r>
-            <w:proofErr w:type="spellStart"/>
-            <w:r>
-              <w:rPr>
-                <w:rFonts w:ascii="Times New Roman" w:hAnsi="Times New Roman" w:cs="Times New Roman"/>
-                <w:sz w:val="16"/>
-                <w:szCs w:val="16"/>
-              </w:rPr>
-              <w:t>FormInicialWIP.cs</w:t>
-            </w:r>
-            <w:proofErr w:type="spellEnd"/>
-            <w:r>
-              <w:rPr>
-                <w:rFonts w:ascii="Times New Roman" w:hAnsi="Times New Roman" w:cs="Times New Roman"/>
-                <w:sz w:val="16"/>
-                <w:szCs w:val="16"/>
-              </w:rPr>
-              <w:t xml:space="preserve">    </w:t>
+              <w:t xml:space="preserve"> FormInicialWIP.cs    </w:t>
             </w:r>
           </w:p>
           <w:p>
@@ -3234,25 +3106,7 @@
                 <w:sz w:val="16"/>
                 <w:szCs w:val="16"/>
               </w:rPr>
-              <w:t xml:space="preserve"> </w:t>
-            </w:r>
-            <w:proofErr w:type="spellStart"/>
-            <w:r>
-              <w:rPr>
-                <w:rFonts w:ascii="Times New Roman" w:hAnsi="Times New Roman" w:cs="Times New Roman"/>
-                <w:sz w:val="16"/>
-                <w:szCs w:val="16"/>
-              </w:rPr>
-              <w:t>Controls</w:t>
-            </w:r>
-            <w:proofErr w:type="spellEnd"/>
-            <w:r>
-              <w:rPr>
-                <w:rFonts w:ascii="Times New Roman" w:hAnsi="Times New Roman" w:cs="Times New Roman"/>
-                <w:sz w:val="16"/>
-                <w:szCs w:val="16"/>
-              </w:rPr>
-              <w:t xml:space="preserve">/                       </w:t>
+              <w:t xml:space="preserve"> Controls/                       </w:t>
             </w:r>
           </w:p>
           <w:p>
@@ -3270,25 +3124,7 @@
                 <w:sz w:val="16"/>
                 <w:szCs w:val="16"/>
               </w:rPr>
-              <w:t xml:space="preserve">│   │   ├── </w:t>
-            </w:r>
-            <w:proofErr w:type="spellStart"/>
-            <w:r>
-              <w:rPr>
-                <w:rFonts w:ascii="Times New Roman" w:hAnsi="Times New Roman" w:cs="Times New Roman"/>
-                <w:sz w:val="16"/>
-                <w:szCs w:val="16"/>
-              </w:rPr>
-              <w:t>ControlBoasVindas.cs</w:t>
-            </w:r>
-            <w:proofErr w:type="spellEnd"/>
-            <w:r>
-              <w:rPr>
-                <w:rFonts w:ascii="Times New Roman" w:hAnsi="Times New Roman" w:cs="Times New Roman"/>
-                <w:sz w:val="16"/>
-                <w:szCs w:val="16"/>
-              </w:rPr>
-              <w:t xml:space="preserve">   </w:t>
+              <w:t xml:space="preserve">│   │   ├── ControlBoasVindas.cs   </w:t>
             </w:r>
           </w:p>
           <w:p>
@@ -3306,25 +3142,7 @@
                 <w:sz w:val="16"/>
                 <w:szCs w:val="16"/>
               </w:rPr>
-              <w:t xml:space="preserve">│   │   ├── </w:t>
-            </w:r>
-            <w:proofErr w:type="spellStart"/>
-            <w:r>
-              <w:rPr>
-                <w:rFonts w:ascii="Times New Roman" w:hAnsi="Times New Roman" w:cs="Times New Roman"/>
-                <w:sz w:val="16"/>
-                <w:szCs w:val="16"/>
-              </w:rPr>
-              <w:t>ControlVistaGeral.cs</w:t>
-            </w:r>
-            <w:proofErr w:type="spellEnd"/>
-            <w:r>
-              <w:rPr>
-                <w:rFonts w:ascii="Times New Roman" w:hAnsi="Times New Roman" w:cs="Times New Roman"/>
-                <w:sz w:val="16"/>
-                <w:szCs w:val="16"/>
-              </w:rPr>
-              <w:t xml:space="preserve">         </w:t>
+              <w:t xml:space="preserve">│   │   ├── ControlVistaGeral.cs         </w:t>
             </w:r>
           </w:p>
           <w:p>
@@ -3342,25 +3160,7 @@
                 <w:sz w:val="16"/>
                 <w:szCs w:val="16"/>
               </w:rPr>
-              <w:t xml:space="preserve">│   │   ├── </w:t>
-            </w:r>
-            <w:proofErr w:type="spellStart"/>
-            <w:r>
-              <w:rPr>
-                <w:rFonts w:ascii="Times New Roman" w:hAnsi="Times New Roman" w:cs="Times New Roman"/>
-                <w:sz w:val="16"/>
-                <w:szCs w:val="16"/>
-              </w:rPr>
-              <w:t>ControlGerir.cs</w:t>
-            </w:r>
-            <w:proofErr w:type="spellEnd"/>
-            <w:r>
-              <w:rPr>
-                <w:rFonts w:ascii="Times New Roman" w:hAnsi="Times New Roman" w:cs="Times New Roman"/>
-                <w:sz w:val="16"/>
-                <w:szCs w:val="16"/>
-              </w:rPr>
-              <w:t xml:space="preserve">               </w:t>
+              <w:t xml:space="preserve">│   │   ├── ControlGerir.cs               </w:t>
             </w:r>
           </w:p>
           <w:p>
@@ -3378,25 +3178,7 @@
                 <w:sz w:val="16"/>
                 <w:szCs w:val="16"/>
               </w:rPr>
-              <w:t xml:space="preserve">│   │   ├── </w:t>
-            </w:r>
-            <w:proofErr w:type="spellStart"/>
-            <w:r>
-              <w:rPr>
-                <w:rFonts w:ascii="Times New Roman" w:hAnsi="Times New Roman" w:cs="Times New Roman"/>
-                <w:sz w:val="16"/>
-                <w:szCs w:val="16"/>
-              </w:rPr>
-              <w:t>ControlSimularData.cs</w:t>
-            </w:r>
-            <w:proofErr w:type="spellEnd"/>
-            <w:r>
-              <w:rPr>
-                <w:rFonts w:ascii="Times New Roman" w:hAnsi="Times New Roman" w:cs="Times New Roman"/>
-                <w:sz w:val="16"/>
-                <w:szCs w:val="16"/>
-              </w:rPr>
-              <w:t xml:space="preserve">        </w:t>
+              <w:t xml:space="preserve">│   │   ├── ControlSimularData.cs        </w:t>
             </w:r>
           </w:p>
           <w:p>
@@ -3414,25 +3196,7 @@
                 <w:sz w:val="16"/>
                 <w:szCs w:val="16"/>
               </w:rPr>
-              <w:t xml:space="preserve">│   │   ├── </w:t>
-            </w:r>
-            <w:proofErr w:type="spellStart"/>
-            <w:r>
-              <w:rPr>
-                <w:rFonts w:ascii="Times New Roman" w:hAnsi="Times New Roman" w:cs="Times New Roman"/>
-                <w:sz w:val="16"/>
-                <w:szCs w:val="16"/>
-              </w:rPr>
-              <w:t>ControlDespesas.cs</w:t>
-            </w:r>
-            <w:proofErr w:type="spellEnd"/>
-            <w:r>
-              <w:rPr>
-                <w:rFonts w:ascii="Times New Roman" w:hAnsi="Times New Roman" w:cs="Times New Roman"/>
-                <w:sz w:val="16"/>
-                <w:szCs w:val="16"/>
-              </w:rPr>
-              <w:t xml:space="preserve">            </w:t>
+              <w:t xml:space="preserve">│   │   ├── ControlDespesas.cs            </w:t>
             </w:r>
           </w:p>
           <w:p>
@@ -3460,23 +3224,13 @@
               </w:rPr>
               <w:t xml:space="preserve">└── </w:t>
             </w:r>
-            <w:proofErr w:type="spellStart"/>
-            <w:r>
-              <w:rPr>
-                <w:rFonts w:ascii="Times New Roman" w:hAnsi="Times New Roman" w:cs="Times New Roman"/>
-                <w:sz w:val="16"/>
-                <w:szCs w:val="16"/>
-              </w:rPr>
-              <w:t>ControlDadosFormador.cs</w:t>
-            </w:r>
-            <w:proofErr w:type="spellEnd"/>
-            <w:r>
-              <w:rPr>
-                <w:rFonts w:ascii="Times New Roman" w:hAnsi="Times New Roman" w:cs="Times New Roman"/>
-                <w:sz w:val="16"/>
-                <w:szCs w:val="16"/>
-              </w:rPr>
-              <w:t xml:space="preserve">       </w:t>
+            <w:r>
+              <w:rPr>
+                <w:rFonts w:ascii="Times New Roman" w:hAnsi="Times New Roman" w:cs="Times New Roman"/>
+                <w:sz w:val="16"/>
+                <w:szCs w:val="16"/>
+              </w:rPr>
+              <w:t xml:space="preserve">ControlDadosFormador.cs       </w:t>
             </w:r>
           </w:p>
           <w:p>
@@ -3546,25 +3300,7 @@
                 <w:sz w:val="16"/>
                 <w:szCs w:val="16"/>
               </w:rPr>
-              <w:t xml:space="preserve">│   │   ├── </w:t>
-            </w:r>
-            <w:proofErr w:type="spellStart"/>
-            <w:r>
-              <w:rPr>
-                <w:rFonts w:ascii="Times New Roman" w:hAnsi="Times New Roman" w:cs="Times New Roman"/>
-                <w:sz w:val="16"/>
-                <w:szCs w:val="16"/>
-              </w:rPr>
-              <w:t>FormGerirFormadores</w:t>
-            </w:r>
-            <w:proofErr w:type="spellEnd"/>
-            <w:r>
-              <w:rPr>
-                <w:rFonts w:ascii="Times New Roman" w:hAnsi="Times New Roman" w:cs="Times New Roman"/>
-                <w:sz w:val="16"/>
-                <w:szCs w:val="16"/>
-              </w:rPr>
-              <w:t>.</w:t>
+              <w:t>│   │   ├── FormGerirFormadores.</w:t>
             </w:r>
           </w:p>
           <w:p>
@@ -3600,25 +3336,7 @@
                 <w:sz w:val="16"/>
                 <w:szCs w:val="16"/>
               </w:rPr>
-              <w:t xml:space="preserve">│   │   ├── </w:t>
-            </w:r>
-            <w:proofErr w:type="spellStart"/>
-            <w:r>
-              <w:rPr>
-                <w:rFonts w:ascii="Times New Roman" w:hAnsi="Times New Roman" w:cs="Times New Roman"/>
-                <w:sz w:val="16"/>
-                <w:szCs w:val="16"/>
-              </w:rPr>
-              <w:t>FormCalcularValorFormacao.cs</w:t>
-            </w:r>
-            <w:proofErr w:type="spellEnd"/>
-            <w:r>
-              <w:rPr>
-                <w:rFonts w:ascii="Times New Roman" w:hAnsi="Times New Roman" w:cs="Times New Roman"/>
-                <w:sz w:val="16"/>
-                <w:szCs w:val="16"/>
-              </w:rPr>
-              <w:t xml:space="preserve">  </w:t>
+              <w:t xml:space="preserve">│   │   ├── FormCalcularValorFormacao.cs  </w:t>
             </w:r>
           </w:p>
           <w:p>
@@ -3646,23 +3364,13 @@
               </w:rPr>
               <w:t xml:space="preserve">└── </w:t>
             </w:r>
-            <w:proofErr w:type="spellStart"/>
-            <w:r>
-              <w:rPr>
-                <w:rFonts w:ascii="Times New Roman" w:hAnsi="Times New Roman" w:cs="Times New Roman"/>
-                <w:sz w:val="16"/>
-                <w:szCs w:val="16"/>
-              </w:rPr>
-              <w:t>FormFiltrarFormadores.cs</w:t>
-            </w:r>
-            <w:proofErr w:type="spellEnd"/>
-            <w:r>
-              <w:rPr>
-                <w:rFonts w:ascii="Times New Roman" w:hAnsi="Times New Roman" w:cs="Times New Roman"/>
-                <w:sz w:val="16"/>
-                <w:szCs w:val="16"/>
-              </w:rPr>
-              <w:t xml:space="preserve">      </w:t>
+            <w:r>
+              <w:rPr>
+                <w:rFonts w:ascii="Times New Roman" w:hAnsi="Times New Roman" w:cs="Times New Roman"/>
+                <w:sz w:val="16"/>
+                <w:szCs w:val="16"/>
+              </w:rPr>
+              <w:t xml:space="preserve">FormFiltrarFormadores.cs      </w:t>
             </w:r>
           </w:p>
           <w:p>
@@ -3742,23 +3450,13 @@
               </w:rPr>
               <w:t xml:space="preserve">└── </w:t>
             </w:r>
-            <w:proofErr w:type="spellStart"/>
-            <w:r>
-              <w:rPr>
-                <w:rFonts w:ascii="Times New Roman" w:hAnsi="Times New Roman" w:cs="Times New Roman"/>
-                <w:sz w:val="16"/>
-                <w:szCs w:val="16"/>
-              </w:rPr>
-              <w:t>FormGerirCoordenadores.cs</w:t>
-            </w:r>
-            <w:proofErr w:type="spellEnd"/>
-            <w:r>
-              <w:rPr>
-                <w:rFonts w:ascii="Times New Roman" w:hAnsi="Times New Roman" w:cs="Times New Roman"/>
-                <w:sz w:val="16"/>
-                <w:szCs w:val="16"/>
-              </w:rPr>
-              <w:t xml:space="preserve">     </w:t>
+            <w:r>
+              <w:rPr>
+                <w:rFonts w:ascii="Times New Roman" w:hAnsi="Times New Roman" w:cs="Times New Roman"/>
+                <w:sz w:val="16"/>
+                <w:szCs w:val="16"/>
+              </w:rPr>
+              <w:t xml:space="preserve">FormGerirCoordenadores.cs     </w:t>
             </w:r>
           </w:p>
           <w:p>
@@ -3838,23 +3536,13 @@
               </w:rPr>
               <w:t xml:space="preserve">└── </w:t>
             </w:r>
-            <w:proofErr w:type="spellStart"/>
-            <w:r>
-              <w:rPr>
-                <w:rFonts w:ascii="Times New Roman" w:hAnsi="Times New Roman" w:cs="Times New Roman"/>
-                <w:sz w:val="16"/>
-                <w:szCs w:val="16"/>
-              </w:rPr>
-              <w:t>FormGerirSecretarias.cs</w:t>
-            </w:r>
-            <w:proofErr w:type="spellEnd"/>
-            <w:r>
-              <w:rPr>
-                <w:rFonts w:ascii="Times New Roman" w:hAnsi="Times New Roman" w:cs="Times New Roman"/>
-                <w:sz w:val="16"/>
-                <w:szCs w:val="16"/>
-              </w:rPr>
-              <w:t xml:space="preserve">       </w:t>
+            <w:r>
+              <w:rPr>
+                <w:rFonts w:ascii="Times New Roman" w:hAnsi="Times New Roman" w:cs="Times New Roman"/>
+                <w:sz w:val="16"/>
+                <w:szCs w:val="16"/>
+              </w:rPr>
+              <w:t xml:space="preserve">FormGerirSecretarias.cs       </w:t>
             </w:r>
           </w:p>
           <w:p>
@@ -3924,25 +3612,7 @@
                 <w:sz w:val="16"/>
                 <w:szCs w:val="16"/>
               </w:rPr>
-              <w:t xml:space="preserve">│   │   ├── </w:t>
-            </w:r>
-            <w:proofErr w:type="spellStart"/>
-            <w:r>
-              <w:rPr>
-                <w:rFonts w:ascii="Times New Roman" w:hAnsi="Times New Roman" w:cs="Times New Roman"/>
-                <w:sz w:val="16"/>
-                <w:szCs w:val="16"/>
-              </w:rPr>
-              <w:t>FormGerirDiretores.cs</w:t>
-            </w:r>
-            <w:proofErr w:type="spellEnd"/>
-            <w:r>
-              <w:rPr>
-                <w:rFonts w:ascii="Times New Roman" w:hAnsi="Times New Roman" w:cs="Times New Roman"/>
-                <w:sz w:val="16"/>
-                <w:szCs w:val="16"/>
-              </w:rPr>
-              <w:t xml:space="preserve">       </w:t>
+              <w:t xml:space="preserve">│   │   ├── FormGerirDiretores.cs       </w:t>
             </w:r>
           </w:p>
           <w:p>
@@ -3976,25 +3646,7 @@
                 <w:sz w:val="16"/>
                 <w:szCs w:val="16"/>
               </w:rPr>
-              <w:t xml:space="preserve"> </w:t>
-            </w:r>
-            <w:proofErr w:type="spellStart"/>
-            <w:r>
-              <w:rPr>
-                <w:rFonts w:ascii="Times New Roman" w:hAnsi="Times New Roman" w:cs="Times New Roman"/>
-                <w:sz w:val="16"/>
-                <w:szCs w:val="16"/>
-              </w:rPr>
-              <w:t>FormsCalcularRemuneracao.cs</w:t>
-            </w:r>
-            <w:proofErr w:type="spellEnd"/>
-            <w:r>
-              <w:rPr>
-                <w:rFonts w:ascii="Times New Roman" w:hAnsi="Times New Roman" w:cs="Times New Roman"/>
-                <w:sz w:val="16"/>
-                <w:szCs w:val="16"/>
-              </w:rPr>
-              <w:t xml:space="preserve">   </w:t>
+              <w:t xml:space="preserve"> FormsCalcularRemuneracao.cs   </w:t>
             </w:r>
           </w:p>
           <w:p>
@@ -4064,25 +3716,7 @@
                 <w:sz w:val="16"/>
                 <w:szCs w:val="16"/>
               </w:rPr>
-              <w:t xml:space="preserve">│   │   ├── </w:t>
-            </w:r>
-            <w:proofErr w:type="spellStart"/>
-            <w:r>
-              <w:rPr>
-                <w:rFonts w:ascii="Times New Roman" w:hAnsi="Times New Roman" w:cs="Times New Roman"/>
-                <w:sz w:val="16"/>
-                <w:szCs w:val="16"/>
-              </w:rPr>
-              <w:t>FormDespesas.cs</w:t>
-            </w:r>
-            <w:proofErr w:type="spellEnd"/>
-            <w:r>
-              <w:rPr>
-                <w:rFonts w:ascii="Times New Roman" w:hAnsi="Times New Roman" w:cs="Times New Roman"/>
-                <w:sz w:val="16"/>
-                <w:szCs w:val="16"/>
-              </w:rPr>
-              <w:t xml:space="preserve">           </w:t>
+              <w:t xml:space="preserve">│   │   ├── FormDespesas.cs           </w:t>
             </w:r>
           </w:p>
           <w:p>
@@ -4116,25 +3750,7 @@
                 <w:sz w:val="16"/>
                 <w:szCs w:val="16"/>
               </w:rPr>
-              <w:t xml:space="preserve"> </w:t>
-            </w:r>
-            <w:proofErr w:type="spellStart"/>
-            <w:r>
-              <w:rPr>
-                <w:rFonts w:ascii="Times New Roman" w:hAnsi="Times New Roman" w:cs="Times New Roman"/>
-                <w:sz w:val="16"/>
-                <w:szCs w:val="16"/>
-              </w:rPr>
-              <w:t>FormAdicionarDespesa.cs</w:t>
-            </w:r>
-            <w:proofErr w:type="spellEnd"/>
-            <w:r>
-              <w:rPr>
-                <w:rFonts w:ascii="Times New Roman" w:hAnsi="Times New Roman" w:cs="Times New Roman"/>
-                <w:sz w:val="16"/>
-                <w:szCs w:val="16"/>
-              </w:rPr>
-              <w:t xml:space="preserve">       </w:t>
+              <w:t xml:space="preserve"> FormAdicionarDespesa.cs       </w:t>
             </w:r>
           </w:p>
           <w:p>
@@ -4238,25 +3854,7 @@
                 <w:sz w:val="16"/>
                 <w:szCs w:val="16"/>
               </w:rPr>
-              <w:t xml:space="preserve"> </w:t>
-            </w:r>
-            <w:proofErr w:type="spellStart"/>
-            <w:r>
-              <w:rPr>
-                <w:rFonts w:ascii="Times New Roman" w:hAnsi="Times New Roman" w:cs="Times New Roman"/>
-                <w:sz w:val="16"/>
-                <w:szCs w:val="16"/>
-              </w:rPr>
-              <w:t>Funcionario.cs</w:t>
-            </w:r>
-            <w:proofErr w:type="spellEnd"/>
-            <w:r>
-              <w:rPr>
-                <w:rFonts w:ascii="Times New Roman" w:hAnsi="Times New Roman" w:cs="Times New Roman"/>
-                <w:sz w:val="16"/>
-                <w:szCs w:val="16"/>
-              </w:rPr>
-              <w:t xml:space="preserve">                  </w:t>
+              <w:t xml:space="preserve"> Funcionario.cs                  </w:t>
             </w:r>
           </w:p>
           <w:p>
@@ -4290,25 +3888,7 @@
                 <w:sz w:val="16"/>
                 <w:szCs w:val="16"/>
               </w:rPr>
-              <w:t xml:space="preserve"> </w:t>
-            </w:r>
-            <w:proofErr w:type="spellStart"/>
-            <w:r>
-              <w:rPr>
-                <w:rFonts w:ascii="Times New Roman" w:hAnsi="Times New Roman" w:cs="Times New Roman"/>
-                <w:sz w:val="16"/>
-                <w:szCs w:val="16"/>
-              </w:rPr>
-              <w:t>Formador.cs</w:t>
-            </w:r>
-            <w:proofErr w:type="spellEnd"/>
-            <w:r>
-              <w:rPr>
-                <w:rFonts w:ascii="Times New Roman" w:hAnsi="Times New Roman" w:cs="Times New Roman"/>
-                <w:sz w:val="16"/>
-                <w:szCs w:val="16"/>
-              </w:rPr>
-              <w:t xml:space="preserve">                     </w:t>
+              <w:t xml:space="preserve"> Formador.cs                     </w:t>
             </w:r>
           </w:p>
           <w:p>
@@ -4342,25 +3922,7 @@
                 <w:sz w:val="16"/>
                 <w:szCs w:val="16"/>
               </w:rPr>
-              <w:t xml:space="preserve"> </w:t>
-            </w:r>
-            <w:proofErr w:type="spellStart"/>
-            <w:r>
-              <w:rPr>
-                <w:rFonts w:ascii="Times New Roman" w:hAnsi="Times New Roman" w:cs="Times New Roman"/>
-                <w:sz w:val="16"/>
-                <w:szCs w:val="16"/>
-              </w:rPr>
-              <w:t>Diretor.cs</w:t>
-            </w:r>
-            <w:proofErr w:type="spellEnd"/>
-            <w:r>
-              <w:rPr>
-                <w:rFonts w:ascii="Times New Roman" w:hAnsi="Times New Roman" w:cs="Times New Roman"/>
-                <w:sz w:val="16"/>
-                <w:szCs w:val="16"/>
-              </w:rPr>
-              <w:t xml:space="preserve">                      </w:t>
+              <w:t xml:space="preserve"> Diretor.cs                      </w:t>
             </w:r>
           </w:p>
           <w:p>
@@ -4394,25 +3956,7 @@
                 <w:sz w:val="16"/>
                 <w:szCs w:val="16"/>
               </w:rPr>
-              <w:t xml:space="preserve"> </w:t>
-            </w:r>
-            <w:proofErr w:type="spellStart"/>
-            <w:r>
-              <w:rPr>
-                <w:rFonts w:ascii="Times New Roman" w:hAnsi="Times New Roman" w:cs="Times New Roman"/>
-                <w:sz w:val="16"/>
-                <w:szCs w:val="16"/>
-              </w:rPr>
-              <w:t>Secretaria.cs</w:t>
-            </w:r>
-            <w:proofErr w:type="spellEnd"/>
-            <w:r>
-              <w:rPr>
-                <w:rFonts w:ascii="Times New Roman" w:hAnsi="Times New Roman" w:cs="Times New Roman"/>
-                <w:sz w:val="16"/>
-                <w:szCs w:val="16"/>
-              </w:rPr>
-              <w:t xml:space="preserve">                   </w:t>
+              <w:t xml:space="preserve"> Secretaria.cs                   </w:t>
             </w:r>
           </w:p>
           <w:p>
@@ -4446,25 +3990,7 @@
                 <w:sz w:val="16"/>
                 <w:szCs w:val="16"/>
               </w:rPr>
-              <w:t xml:space="preserve"> </w:t>
-            </w:r>
-            <w:proofErr w:type="spellStart"/>
-            <w:r>
-              <w:rPr>
-                <w:rFonts w:ascii="Times New Roman" w:hAnsi="Times New Roman" w:cs="Times New Roman"/>
-                <w:sz w:val="16"/>
-                <w:szCs w:val="16"/>
-              </w:rPr>
-              <w:t>Coordenador.cs</w:t>
-            </w:r>
-            <w:proofErr w:type="spellEnd"/>
-            <w:r>
-              <w:rPr>
-                <w:rFonts w:ascii="Times New Roman" w:hAnsi="Times New Roman" w:cs="Times New Roman"/>
-                <w:sz w:val="16"/>
-                <w:szCs w:val="16"/>
-              </w:rPr>
-              <w:t xml:space="preserve">                  </w:t>
+              <w:t xml:space="preserve"> Coordenador.cs                  </w:t>
             </w:r>
           </w:p>
           <w:p>
@@ -4498,25 +4024,7 @@
                 <w:sz w:val="16"/>
                 <w:szCs w:val="16"/>
               </w:rPr>
-              <w:t xml:space="preserve"> </w:t>
-            </w:r>
-            <w:proofErr w:type="spellStart"/>
-            <w:r>
-              <w:rPr>
-                <w:rFonts w:ascii="Times New Roman" w:hAnsi="Times New Roman" w:cs="Times New Roman"/>
-                <w:sz w:val="16"/>
-                <w:szCs w:val="16"/>
-              </w:rPr>
-              <w:t>Empresa.cs</w:t>
-            </w:r>
-            <w:proofErr w:type="spellEnd"/>
-            <w:r>
-              <w:rPr>
-                <w:rFonts w:ascii="Times New Roman" w:hAnsi="Times New Roman" w:cs="Times New Roman"/>
-                <w:sz w:val="16"/>
-                <w:szCs w:val="16"/>
-              </w:rPr>
-              <w:t xml:space="preserve">                      </w:t>
+              <w:t xml:space="preserve"> Empresa.cs                      </w:t>
             </w:r>
           </w:p>
           <w:p>
@@ -4550,25 +4058,7 @@
                 <w:sz w:val="16"/>
                 <w:szCs w:val="16"/>
               </w:rPr>
-              <w:t xml:space="preserve"> </w:t>
-            </w:r>
-            <w:proofErr w:type="spellStart"/>
-            <w:r>
-              <w:rPr>
-                <w:rFonts w:ascii="Times New Roman" w:hAnsi="Times New Roman" w:cs="Times New Roman"/>
-                <w:sz w:val="16"/>
-                <w:szCs w:val="16"/>
-              </w:rPr>
-              <w:t>Exemplo.cs</w:t>
-            </w:r>
-            <w:proofErr w:type="spellEnd"/>
-            <w:r>
-              <w:rPr>
-                <w:rFonts w:ascii="Times New Roman" w:hAnsi="Times New Roman" w:cs="Times New Roman"/>
-                <w:sz w:val="16"/>
-                <w:szCs w:val="16"/>
-              </w:rPr>
-              <w:t xml:space="preserve">                      </w:t>
+              <w:t xml:space="preserve"> Exemplo.cs                      </w:t>
             </w:r>
           </w:p>
           <w:p>
@@ -4638,25 +4128,7 @@
                 <w:sz w:val="16"/>
                 <w:szCs w:val="16"/>
               </w:rPr>
-              <w:t xml:space="preserve">│       ├── </w:t>
-            </w:r>
-            <w:proofErr w:type="spellStart"/>
-            <w:r>
-              <w:rPr>
-                <w:rFonts w:ascii="Times New Roman" w:hAnsi="Times New Roman" w:cs="Times New Roman"/>
-                <w:sz w:val="16"/>
-                <w:szCs w:val="16"/>
-              </w:rPr>
-              <w:t>DespesasFisicas.cs</w:t>
-            </w:r>
-            <w:proofErr w:type="spellEnd"/>
-            <w:r>
-              <w:rPr>
-                <w:rFonts w:ascii="Times New Roman" w:hAnsi="Times New Roman" w:cs="Times New Roman"/>
-                <w:sz w:val="16"/>
-                <w:szCs w:val="16"/>
-              </w:rPr>
-              <w:t xml:space="preserve">            </w:t>
+              <w:t xml:space="preserve">│       ├── DespesasFisicas.cs            </w:t>
             </w:r>
           </w:p>
           <w:p>
@@ -4674,25 +4146,7 @@
                 <w:sz w:val="16"/>
                 <w:szCs w:val="16"/>
               </w:rPr>
-              <w:t xml:space="preserve">│       ├── </w:t>
-            </w:r>
-            <w:proofErr w:type="spellStart"/>
-            <w:r>
-              <w:rPr>
-                <w:rFonts w:ascii="Times New Roman" w:hAnsi="Times New Roman" w:cs="Times New Roman"/>
-                <w:sz w:val="16"/>
-                <w:szCs w:val="16"/>
-              </w:rPr>
-              <w:t>DespesasRelatorio.cs</w:t>
-            </w:r>
-            <w:proofErr w:type="spellEnd"/>
-            <w:r>
-              <w:rPr>
-                <w:rFonts w:ascii="Times New Roman" w:hAnsi="Times New Roman" w:cs="Times New Roman"/>
-                <w:sz w:val="16"/>
-                <w:szCs w:val="16"/>
-              </w:rPr>
-              <w:t xml:space="preserve">        </w:t>
+              <w:t xml:space="preserve">│       ├── DespesasRelatorio.cs        </w:t>
             </w:r>
           </w:p>
           <w:p>
@@ -4710,25 +4164,7 @@
                 <w:sz w:val="16"/>
                 <w:szCs w:val="16"/>
               </w:rPr>
-              <w:t xml:space="preserve">│       └── </w:t>
-            </w:r>
-            <w:proofErr w:type="spellStart"/>
-            <w:r>
-              <w:rPr>
-                <w:rFonts w:ascii="Times New Roman" w:hAnsi="Times New Roman" w:cs="Times New Roman"/>
-                <w:sz w:val="16"/>
-                <w:szCs w:val="16"/>
-              </w:rPr>
-              <w:t>Gestordespesas.cs</w:t>
-            </w:r>
-            <w:proofErr w:type="spellEnd"/>
-            <w:r>
-              <w:rPr>
-                <w:rFonts w:ascii="Times New Roman" w:hAnsi="Times New Roman" w:cs="Times New Roman"/>
-                <w:sz w:val="16"/>
-                <w:szCs w:val="16"/>
-              </w:rPr>
-              <w:t xml:space="preserve">             </w:t>
+              <w:t xml:space="preserve">│       └── Gestordespesas.cs             </w:t>
             </w:r>
           </w:p>
           <w:p>
@@ -4780,25 +4216,7 @@
                 <w:sz w:val="16"/>
                 <w:szCs w:val="16"/>
               </w:rPr>
-              <w:t xml:space="preserve"> </w:t>
-            </w:r>
-            <w:proofErr w:type="spellStart"/>
-            <w:r>
-              <w:rPr>
-                <w:rFonts w:ascii="Times New Roman" w:hAnsi="Times New Roman" w:cs="Times New Roman"/>
-                <w:sz w:val="16"/>
-                <w:szCs w:val="16"/>
-              </w:rPr>
-              <w:t>Validacoes</w:t>
-            </w:r>
-            <w:proofErr w:type="spellEnd"/>
-            <w:r>
-              <w:rPr>
-                <w:rFonts w:ascii="Times New Roman" w:hAnsi="Times New Roman" w:cs="Times New Roman"/>
-                <w:sz w:val="16"/>
-                <w:szCs w:val="16"/>
-              </w:rPr>
-              <w:t xml:space="preserve">/                         </w:t>
+              <w:t xml:space="preserve"> Validacoes/                         </w:t>
             </w:r>
           </w:p>
           <w:p>
@@ -4816,25 +4234,7 @@
                 <w:sz w:val="16"/>
                 <w:szCs w:val="16"/>
               </w:rPr>
-              <w:t xml:space="preserve">│   ├── </w:t>
-            </w:r>
-            <w:proofErr w:type="spellStart"/>
-            <w:r>
-              <w:rPr>
-                <w:rFonts w:ascii="Times New Roman" w:hAnsi="Times New Roman" w:cs="Times New Roman"/>
-                <w:sz w:val="16"/>
-                <w:szCs w:val="16"/>
-              </w:rPr>
-              <w:t>ValidarCampos.cs</w:t>
-            </w:r>
-            <w:proofErr w:type="spellEnd"/>
-            <w:r>
-              <w:rPr>
-                <w:rFonts w:ascii="Times New Roman" w:hAnsi="Times New Roman" w:cs="Times New Roman"/>
-                <w:sz w:val="16"/>
-                <w:szCs w:val="16"/>
-              </w:rPr>
-              <w:t xml:space="preserve">                 </w:t>
+              <w:t xml:space="preserve">│   ├── ValidarCampos.cs                 </w:t>
             </w:r>
           </w:p>
           <w:p>
@@ -4852,25 +4252,7 @@
                 <w:sz w:val="16"/>
                 <w:szCs w:val="16"/>
               </w:rPr>
-              <w:t xml:space="preserve">│   ├── </w:t>
-            </w:r>
-            <w:proofErr w:type="spellStart"/>
-            <w:r>
-              <w:rPr>
-                <w:rFonts w:ascii="Times New Roman" w:hAnsi="Times New Roman" w:cs="Times New Roman"/>
-                <w:sz w:val="16"/>
-                <w:szCs w:val="16"/>
-              </w:rPr>
-              <w:t>DateTimeHelper.cs</w:t>
-            </w:r>
-            <w:proofErr w:type="spellEnd"/>
-            <w:r>
-              <w:rPr>
-                <w:rFonts w:ascii="Times New Roman" w:hAnsi="Times New Roman" w:cs="Times New Roman"/>
-                <w:sz w:val="16"/>
-                <w:szCs w:val="16"/>
-              </w:rPr>
-              <w:t xml:space="preserve">                 </w:t>
+              <w:t xml:space="preserve">│   ├── DateTimeHelper.cs                 </w:t>
             </w:r>
           </w:p>
           <w:p>
@@ -4888,25 +4270,7 @@
                 <w:sz w:val="16"/>
                 <w:szCs w:val="16"/>
               </w:rPr>
-              <w:t xml:space="preserve">│   ├── </w:t>
-            </w:r>
-            <w:proofErr w:type="spellStart"/>
-            <w:r>
-              <w:rPr>
-                <w:rFonts w:ascii="Times New Roman" w:hAnsi="Times New Roman" w:cs="Times New Roman"/>
-                <w:sz w:val="16"/>
-                <w:szCs w:val="16"/>
-              </w:rPr>
-              <w:t>DialogHelper.cs</w:t>
-            </w:r>
-            <w:proofErr w:type="spellEnd"/>
-            <w:r>
-              <w:rPr>
-                <w:rFonts w:ascii="Times New Roman" w:hAnsi="Times New Roman" w:cs="Times New Roman"/>
-                <w:sz w:val="16"/>
-                <w:szCs w:val="16"/>
-              </w:rPr>
-              <w:t xml:space="preserve">                   </w:t>
+              <w:t xml:space="preserve">│   ├── DialogHelper.cs                   </w:t>
             </w:r>
           </w:p>
           <w:p>
@@ -4924,25 +4288,7 @@
                 <w:sz w:val="16"/>
                 <w:szCs w:val="16"/>
               </w:rPr>
-              <w:t xml:space="preserve">│   └── </w:t>
-            </w:r>
-            <w:proofErr w:type="spellStart"/>
-            <w:r>
-              <w:rPr>
-                <w:rFonts w:ascii="Times New Roman" w:hAnsi="Times New Roman" w:cs="Times New Roman"/>
-                <w:sz w:val="16"/>
-                <w:szCs w:val="16"/>
-              </w:rPr>
-              <w:t>ResultadoValidacao.cs</w:t>
-            </w:r>
-            <w:proofErr w:type="spellEnd"/>
-            <w:r>
-              <w:rPr>
-                <w:rFonts w:ascii="Times New Roman" w:hAnsi="Times New Roman" w:cs="Times New Roman"/>
-                <w:sz w:val="16"/>
-                <w:szCs w:val="16"/>
-              </w:rPr>
-              <w:t xml:space="preserve">             </w:t>
+              <w:t xml:space="preserve">│   └── ResultadoValidacao.cs             </w:t>
             </w:r>
           </w:p>
           <w:p>
@@ -5013,25 +4359,7 @@
                 <w:sz w:val="16"/>
                 <w:szCs w:val="16"/>
               </w:rPr>
-              <w:t xml:space="preserve">│   ├── </w:t>
-            </w:r>
-            <w:proofErr w:type="spellStart"/>
-            <w:r>
-              <w:rPr>
-                <w:rFonts w:ascii="Times New Roman" w:hAnsi="Times New Roman" w:cs="Times New Roman"/>
-                <w:sz w:val="16"/>
-                <w:szCs w:val="16"/>
-              </w:rPr>
-              <w:t>AssemblyInfo.cs</w:t>
-            </w:r>
-            <w:proofErr w:type="spellEnd"/>
-            <w:r>
-              <w:rPr>
-                <w:rFonts w:ascii="Times New Roman" w:hAnsi="Times New Roman" w:cs="Times New Roman"/>
-                <w:sz w:val="16"/>
-                <w:szCs w:val="16"/>
-              </w:rPr>
-              <w:t xml:space="preserve">                   </w:t>
+              <w:t xml:space="preserve">│   ├── AssemblyInfo.cs                   </w:t>
             </w:r>
           </w:p>
           <w:p>
@@ -5049,25 +4377,7 @@
                 <w:sz w:val="16"/>
                 <w:szCs w:val="16"/>
               </w:rPr>
-              <w:t xml:space="preserve">│   ├── </w:t>
-            </w:r>
-            <w:proofErr w:type="spellStart"/>
-            <w:r>
-              <w:rPr>
-                <w:rFonts w:ascii="Times New Roman" w:hAnsi="Times New Roman" w:cs="Times New Roman"/>
-                <w:sz w:val="16"/>
-                <w:szCs w:val="16"/>
-              </w:rPr>
-              <w:t>Resources.Designer.cs</w:t>
-            </w:r>
-            <w:proofErr w:type="spellEnd"/>
-            <w:r>
-              <w:rPr>
-                <w:rFonts w:ascii="Times New Roman" w:hAnsi="Times New Roman" w:cs="Times New Roman"/>
-                <w:sz w:val="16"/>
-                <w:szCs w:val="16"/>
-              </w:rPr>
-              <w:t xml:space="preserve">             </w:t>
+              <w:t xml:space="preserve">│   ├── Resources.Designer.cs             </w:t>
             </w:r>
           </w:p>
           <w:p>
@@ -5085,25 +4395,7 @@
                 <w:sz w:val="16"/>
                 <w:szCs w:val="16"/>
               </w:rPr>
-              <w:t xml:space="preserve">│   ├── </w:t>
-            </w:r>
-            <w:proofErr w:type="spellStart"/>
-            <w:r>
-              <w:rPr>
-                <w:rFonts w:ascii="Times New Roman" w:hAnsi="Times New Roman" w:cs="Times New Roman"/>
-                <w:sz w:val="16"/>
-                <w:szCs w:val="16"/>
-              </w:rPr>
-              <w:t>Resources.resx</w:t>
-            </w:r>
-            <w:proofErr w:type="spellEnd"/>
-            <w:r>
-              <w:rPr>
-                <w:rFonts w:ascii="Times New Roman" w:hAnsi="Times New Roman" w:cs="Times New Roman"/>
-                <w:sz w:val="16"/>
-                <w:szCs w:val="16"/>
-              </w:rPr>
-              <w:t xml:space="preserve">                    </w:t>
+              <w:t xml:space="preserve">│   ├── Resources.resx                    </w:t>
             </w:r>
           </w:p>
           <w:p>
@@ -5113,6 +4405,7 @@
                 <w:rFonts w:ascii="Times New Roman" w:hAnsi="Times New Roman" w:cs="Times New Roman"/>
                 <w:sz w:val="16"/>
                 <w:szCs w:val="16"/>
+                <w:lang w:val="en-US"/>
               </w:rPr>
             </w:pPr>
             <w:r>
@@ -5120,26 +4413,9 @@
                 <w:rFonts w:ascii="Times New Roman" w:hAnsi="Times New Roman" w:cs="Times New Roman"/>
                 <w:sz w:val="16"/>
                 <w:szCs w:val="16"/>
-              </w:rPr>
-              <w:t xml:space="preserve">│   ├── </w:t>
-            </w:r>
-            <w:proofErr w:type="spellStart"/>
-            <w:r>
-              <w:rPr>
-                <w:rFonts w:ascii="Times New Roman" w:hAnsi="Times New Roman" w:cs="Times New Roman"/>
-                <w:sz w:val="16"/>
-                <w:szCs w:val="16"/>
-              </w:rPr>
-              <w:t>Settings.Designer.cs</w:t>
-            </w:r>
-            <w:proofErr w:type="spellEnd"/>
-            <w:r>
-              <w:rPr>
-                <w:rFonts w:ascii="Times New Roman" w:hAnsi="Times New Roman" w:cs="Times New Roman"/>
-                <w:sz w:val="16"/>
-                <w:szCs w:val="16"/>
-              </w:rPr>
-              <w:t xml:space="preserve">              </w:t>
+                <w:lang w:val="en-US"/>
+              </w:rPr>
+              <w:t xml:space="preserve">│   ├── Settings.Designer.cs              </w:t>
             </w:r>
           </w:p>
           <w:p>
@@ -5149,6 +4425,7 @@
                 <w:rFonts w:ascii="Times New Roman" w:hAnsi="Times New Roman" w:cs="Times New Roman"/>
                 <w:sz w:val="16"/>
                 <w:szCs w:val="16"/>
+                <w:lang w:val="en-US"/>
               </w:rPr>
             </w:pPr>
             <w:r>
@@ -5156,26 +4433,9 @@
                 <w:rFonts w:ascii="Times New Roman" w:hAnsi="Times New Roman" w:cs="Times New Roman"/>
                 <w:sz w:val="16"/>
                 <w:szCs w:val="16"/>
-              </w:rPr>
-              <w:t xml:space="preserve">│   └── </w:t>
-            </w:r>
-            <w:proofErr w:type="spellStart"/>
-            <w:r>
-              <w:rPr>
-                <w:rFonts w:ascii="Times New Roman" w:hAnsi="Times New Roman" w:cs="Times New Roman"/>
-                <w:sz w:val="16"/>
-                <w:szCs w:val="16"/>
-              </w:rPr>
-              <w:t>Settings.settings</w:t>
-            </w:r>
-            <w:proofErr w:type="spellEnd"/>
-            <w:r>
-              <w:rPr>
-                <w:rFonts w:ascii="Times New Roman" w:hAnsi="Times New Roman" w:cs="Times New Roman"/>
-                <w:sz w:val="16"/>
-                <w:szCs w:val="16"/>
-              </w:rPr>
-              <w:t xml:space="preserve">                 </w:t>
+                <w:lang w:val="en-US"/>
+              </w:rPr>
+              <w:t xml:space="preserve">│   └── Settings.settings                 </w:t>
             </w:r>
           </w:p>
           <w:p>
@@ -5185,6 +4445,7 @@
                 <w:rFonts w:ascii="Times New Roman" w:hAnsi="Times New Roman" w:cs="Times New Roman"/>
                 <w:sz w:val="16"/>
                 <w:szCs w:val="16"/>
+                <w:lang w:val="en-US"/>
               </w:rPr>
             </w:pPr>
             <w:r>
@@ -5192,6 +4453,7 @@
                 <w:rFonts w:ascii="Times New Roman" w:hAnsi="Times New Roman" w:cs="Times New Roman"/>
                 <w:sz w:val="16"/>
                 <w:szCs w:val="16"/>
+                <w:lang w:val="en-US"/>
               </w:rPr>
               <w:t>│</w:t>
             </w:r>
@@ -5227,25 +4489,7 @@
                 <w:sz w:val="16"/>
                 <w:szCs w:val="16"/>
               </w:rPr>
-              <w:t xml:space="preserve"> </w:t>
-            </w:r>
-            <w:proofErr w:type="spellStart"/>
-            <w:r>
-              <w:rPr>
-                <w:rFonts w:ascii="Times New Roman" w:hAnsi="Times New Roman" w:cs="Times New Roman"/>
-                <w:sz w:val="16"/>
-                <w:szCs w:val="16"/>
-              </w:rPr>
-              <w:t>Resources</w:t>
-            </w:r>
-            <w:proofErr w:type="spellEnd"/>
-            <w:r>
-              <w:rPr>
-                <w:rFonts w:ascii="Times New Roman" w:hAnsi="Times New Roman" w:cs="Times New Roman"/>
-                <w:sz w:val="16"/>
-                <w:szCs w:val="16"/>
-              </w:rPr>
-              <w:t xml:space="preserve">/                       </w:t>
+              <w:t xml:space="preserve"> Resources/                       </w:t>
             </w:r>
           </w:p>
           <w:p>
@@ -5271,18 +4515,8 @@
                 <w:sz w:val="16"/>
                 <w:szCs w:val="16"/>
               </w:rPr>
-              <w:t xml:space="preserve">imagens e </w:t>
-            </w:r>
-            <w:proofErr w:type="spellStart"/>
-            <w:r>
-              <w:rPr>
-                <w:rFonts w:ascii="Times New Roman" w:hAnsi="Times New Roman" w:cs="Times New Roman"/>
-                <w:sz w:val="16"/>
-                <w:szCs w:val="16"/>
-              </w:rPr>
-              <w:t>icones</w:t>
-            </w:r>
-            <w:proofErr w:type="spellEnd"/>
+              <w:t>imagens e icones</w:t>
+            </w:r>
             <w:r>
               <w:rPr>
                 <w:rFonts w:ascii="Times New Roman" w:hAnsi="Times New Roman" w:cs="Times New Roman"/>
@@ -5435,17 +4669,8 @@
           <w:rFonts w:ascii="Times New Roman" w:hAnsi="Times New Roman" w:cs="Times New Roman"/>
           <w:highlight w:val="yellow"/>
         </w:rPr>
-        <w:t xml:space="preserve">Classe Empresa é a classe central que gerencia todos os funcionários, além </w:t>
-      </w:r>
-      <w:proofErr w:type="gramStart"/>
-      <w:r>
-        <w:rPr>
-          <w:rFonts w:ascii="Times New Roman" w:hAnsi="Times New Roman" w:cs="Times New Roman"/>
-          <w:highlight w:val="yellow"/>
-        </w:rPr>
-        <w:t>de  :</w:t>
-      </w:r>
-      <w:proofErr w:type="gramEnd"/>
+        <w:t>Classe Empresa é a classe central que gerencia todos os funcionários, além de  :</w:t>
+      </w:r>
     </w:p>
     <w:p/>
     <w:p>
@@ -5586,21 +4811,7 @@
         <w:rPr>
           <w:rFonts w:ascii="Times New Roman" w:hAnsi="Times New Roman" w:cs="Times New Roman"/>
         </w:rPr>
-        <w:t>Contacto (</w:t>
-      </w:r>
-      <w:proofErr w:type="spellStart"/>
-      <w:r>
-        <w:rPr>
-          <w:rFonts w:ascii="Times New Roman" w:hAnsi="Times New Roman" w:cs="Times New Roman"/>
-        </w:rPr>
-        <w:t>string</w:t>
-      </w:r>
-      <w:proofErr w:type="spellEnd"/>
-      <w:r>
-        <w:rPr>
-          <w:rFonts w:ascii="Times New Roman" w:hAnsi="Times New Roman" w:cs="Times New Roman"/>
-        </w:rPr>
-        <w:t>)</w:t>
+        <w:t>Contacto (string)</w:t>
       </w:r>
     </w:p>
     <w:p>
@@ -5626,43 +4837,13 @@
         <w:rPr>
           <w:rFonts w:ascii="Times New Roman" w:hAnsi="Times New Roman" w:cs="Times New Roman"/>
         </w:rPr>
-        <w:t xml:space="preserve"> </w:t>
-      </w:r>
-      <w:proofErr w:type="spellStart"/>
-      <w:proofErr w:type="gramStart"/>
-      <w:r>
-        <w:rPr>
-          <w:rFonts w:ascii="Times New Roman" w:hAnsi="Times New Roman" w:cs="Times New Roman"/>
-        </w:rPr>
-        <w:t>inicio</w:t>
-      </w:r>
-      <w:proofErr w:type="spellEnd"/>
-      <w:proofErr w:type="gramEnd"/>
-      <w:r>
-        <w:rPr>
-          <w:rFonts w:ascii="Times New Roman" w:hAnsi="Times New Roman" w:cs="Times New Roman"/>
-        </w:rPr>
-        <w:t xml:space="preserve"> do</w:t>
-      </w:r>
-      <w:r>
-        <w:rPr>
-          <w:rFonts w:ascii="Times New Roman" w:hAnsi="Times New Roman" w:cs="Times New Roman"/>
-        </w:rPr>
-        <w:t xml:space="preserve"> contrato (</w:t>
-      </w:r>
-      <w:proofErr w:type="spellStart"/>
-      <w:r>
-        <w:rPr>
-          <w:rFonts w:ascii="Times New Roman" w:hAnsi="Times New Roman" w:cs="Times New Roman"/>
-        </w:rPr>
-        <w:t>DateTime</w:t>
-      </w:r>
-      <w:proofErr w:type="spellEnd"/>
-      <w:r>
-        <w:rPr>
-          <w:rFonts w:ascii="Times New Roman" w:hAnsi="Times New Roman" w:cs="Times New Roman"/>
-        </w:rPr>
-        <w:t>)</w:t>
+        <w:t xml:space="preserve"> inicio do</w:t>
+      </w:r>
+      <w:r>
+        <w:rPr>
+          <w:rFonts w:ascii="Times New Roman" w:hAnsi="Times New Roman" w:cs="Times New Roman"/>
+        </w:rPr>
+        <w:t xml:space="preserve"> contrato (DateTime)</w:t>
       </w:r>
     </w:p>
     <w:p>
@@ -5694,21 +4875,7 @@
         <w:rPr>
           <w:rFonts w:ascii="Times New Roman" w:hAnsi="Times New Roman" w:cs="Times New Roman"/>
         </w:rPr>
-        <w:t>contrato (</w:t>
-      </w:r>
-      <w:proofErr w:type="spellStart"/>
-      <w:r>
-        <w:rPr>
-          <w:rFonts w:ascii="Times New Roman" w:hAnsi="Times New Roman" w:cs="Times New Roman"/>
-        </w:rPr>
-        <w:t>DateTime</w:t>
-      </w:r>
-      <w:proofErr w:type="spellEnd"/>
-      <w:r>
-        <w:rPr>
-          <w:rFonts w:ascii="Times New Roman" w:hAnsi="Times New Roman" w:cs="Times New Roman"/>
-        </w:rPr>
-        <w:t>)</w:t>
+        <w:t>contrato (DateTime)</w:t>
       </w:r>
     </w:p>
     <w:p>
@@ -5728,21 +4895,7 @@
         <w:rPr>
           <w:rFonts w:ascii="Times New Roman" w:hAnsi="Times New Roman" w:cs="Times New Roman"/>
         </w:rPr>
-        <w:t>Data registo criminal (</w:t>
-      </w:r>
-      <w:proofErr w:type="spellStart"/>
-      <w:r>
-        <w:rPr>
-          <w:rFonts w:ascii="Times New Roman" w:hAnsi="Times New Roman" w:cs="Times New Roman"/>
-        </w:rPr>
-        <w:t>DateTime</w:t>
-      </w:r>
-      <w:proofErr w:type="spellEnd"/>
-      <w:r>
-        <w:rPr>
-          <w:rFonts w:ascii="Times New Roman" w:hAnsi="Times New Roman" w:cs="Times New Roman"/>
-        </w:rPr>
-        <w:t>)</w:t>
+        <w:t>Data registo criminal (DateTime)</w:t>
       </w:r>
     </w:p>
     <w:p>
@@ -5756,47 +4909,13 @@
         <w:jc w:val="both"/>
         <w:rPr>
           <w:rFonts w:ascii="Times New Roman" w:hAnsi="Times New Roman" w:cs="Times New Roman"/>
-          <w:highlight w:val="yellow"/>
-        </w:rPr>
-      </w:pPr>
-      <w:r>
-        <w:rPr>
-          <w:rFonts w:ascii="Times New Roman" w:hAnsi="Times New Roman" w:cs="Times New Roman"/>
-          <w:highlight w:val="yellow"/>
-        </w:rPr>
-        <w:t>Data</w:t>
-      </w:r>
-      <w:r>
-        <w:rPr>
-          <w:rFonts w:ascii="Times New Roman" w:hAnsi="Times New Roman" w:cs="Times New Roman"/>
-          <w:highlight w:val="yellow"/>
-        </w:rPr>
-        <w:t xml:space="preserve"> de </w:t>
-      </w:r>
-      <w:proofErr w:type="gramStart"/>
-      <w:r>
-        <w:rPr>
-          <w:rFonts w:ascii="Times New Roman" w:hAnsi="Times New Roman" w:cs="Times New Roman"/>
-          <w:highlight w:val="yellow"/>
-        </w:rPr>
-        <w:t>Nascimento(</w:t>
-      </w:r>
-      <w:proofErr w:type="spellStart"/>
-      <w:proofErr w:type="gramEnd"/>
-      <w:r>
-        <w:rPr>
-          <w:rFonts w:ascii="Times New Roman" w:hAnsi="Times New Roman" w:cs="Times New Roman"/>
-          <w:highlight w:val="yellow"/>
-        </w:rPr>
-        <w:t>DateTime</w:t>
-      </w:r>
-      <w:proofErr w:type="spellEnd"/>
-      <w:r>
-        <w:rPr>
-          <w:rFonts w:ascii="Times New Roman" w:hAnsi="Times New Roman" w:cs="Times New Roman"/>
-          <w:highlight w:val="yellow"/>
-        </w:rPr>
-        <w:t>)</w:t>
+        </w:rPr>
+      </w:pPr>
+      <w:r>
+        <w:rPr>
+          <w:rFonts w:ascii="Times New Roman" w:hAnsi="Times New Roman" w:cs="Times New Roman"/>
+        </w:rPr>
+        <w:t>Salário (Decimal)</w:t>
       </w:r>
     </w:p>
     <w:p>
@@ -5816,7 +4935,70 @@
         <w:rPr>
           <w:rFonts w:ascii="Times New Roman" w:hAnsi="Times New Roman" w:cs="Times New Roman"/>
         </w:rPr>
-        <w:t>Salário (Decimal)</w:t>
+        <w:t>NIF</w:t>
+      </w:r>
+      <w:r>
+        <w:rPr>
+          <w:rFonts w:ascii="Times New Roman" w:hAnsi="Times New Roman" w:cs="Times New Roman"/>
+        </w:rPr>
+        <w:t xml:space="preserve"> </w:t>
+      </w:r>
+      <w:r>
+        <w:rPr>
+          <w:rFonts w:ascii="Times New Roman" w:hAnsi="Times New Roman" w:cs="Times New Roman"/>
+        </w:rPr>
+        <w:t>(int)</w:t>
+      </w:r>
+      <w:r>
+        <w:rPr>
+          <w:rFonts w:ascii="Times New Roman" w:hAnsi="Times New Roman" w:cs="Times New Roman"/>
+        </w:rPr>
+        <w:t>:</w:t>
+      </w:r>
+      <w:r>
+        <w:rPr>
+          <w:rFonts w:ascii="Times New Roman" w:hAnsi="Times New Roman" w:cs="Times New Roman"/>
+        </w:rPr>
+        <w:t xml:space="preserve"> Para impedir reinserção do mesmo funcionário, usa-se o NIF. O sistema deve reconhecer no momento de registo que o NIF já está registado para um dado ID, e daí impedir duplicação do funcionário.</w:t>
+      </w:r>
+    </w:p>
+    <w:p>
+      <w:pPr>
+        <w:pStyle w:val="PargrafodaLista"/>
+        <w:spacing w:before="100" w:beforeAutospacing="1" w:after="100" w:afterAutospacing="1" w:line="360" w:lineRule="auto"/>
+        <w:ind w:left="1429"/>
+        <w:jc w:val="both"/>
+        <w:rPr>
+          <w:rFonts w:ascii="Times New Roman" w:hAnsi="Times New Roman" w:cs="Times New Roman"/>
+        </w:rPr>
+      </w:pPr>
+    </w:p>
+    <w:p>
+      <w:pPr>
+        <w:spacing w:before="100" w:beforeAutospacing="1" w:after="100" w:afterAutospacing="1" w:line="360" w:lineRule="auto"/>
+        <w:ind w:firstLine="709"/>
+        <w:jc w:val="both"/>
+        <w:rPr>
+          <w:rFonts w:ascii="Times New Roman" w:hAnsi="Times New Roman" w:cs="Times New Roman"/>
+        </w:rPr>
+      </w:pPr>
+      <w:r>
+        <w:rPr>
+          <w:rFonts w:ascii="Times New Roman" w:hAnsi="Times New Roman" w:cs="Times New Roman"/>
+        </w:rPr>
+        <w:t xml:space="preserve">A Classe Funcionário possui os seguintes </w:t>
+      </w:r>
+      <w:r>
+        <w:rPr>
+          <w:rFonts w:ascii="Times New Roman" w:hAnsi="Times New Roman" w:cs="Times New Roman"/>
+        </w:rPr>
+        <w:t>métodos</w:t>
+      </w:r>
+      <w:r>
+        <w:rPr>
+          <w:rFonts w:ascii="Times New Roman" w:hAnsi="Times New Roman" w:cs="Times New Roman"/>
+        </w:rPr>
+        <w:t>:</w:t>
       </w:r>
     </w:p>
     <w:p>
@@ -5836,84 +5018,20 @@
         <w:rPr>
           <w:rFonts w:ascii="Times New Roman" w:hAnsi="Times New Roman" w:cs="Times New Roman"/>
         </w:rPr>
-        <w:t>NIF</w:t>
-      </w:r>
-      <w:r>
-        <w:rPr>
-          <w:rFonts w:ascii="Times New Roman" w:hAnsi="Times New Roman" w:cs="Times New Roman"/>
-        </w:rPr>
-        <w:t xml:space="preserve"> </w:t>
-      </w:r>
-      <w:r>
-        <w:rPr>
-          <w:rFonts w:ascii="Times New Roman" w:hAnsi="Times New Roman" w:cs="Times New Roman"/>
-        </w:rPr>
-        <w:t>(</w:t>
-      </w:r>
-      <w:proofErr w:type="spellStart"/>
-      <w:r>
-        <w:rPr>
-          <w:rFonts w:ascii="Times New Roman" w:hAnsi="Times New Roman" w:cs="Times New Roman"/>
-        </w:rPr>
-        <w:t>int</w:t>
-      </w:r>
-      <w:proofErr w:type="spellEnd"/>
-      <w:r>
-        <w:rPr>
-          <w:rFonts w:ascii="Times New Roman" w:hAnsi="Times New Roman" w:cs="Times New Roman"/>
-        </w:rPr>
-        <w:t>)</w:t>
-      </w:r>
-      <w:r>
-        <w:rPr>
-          <w:rFonts w:ascii="Times New Roman" w:hAnsi="Times New Roman" w:cs="Times New Roman"/>
-        </w:rPr>
-        <w:t>:</w:t>
-      </w:r>
-      <w:r>
-        <w:rPr>
-          <w:rFonts w:ascii="Times New Roman" w:hAnsi="Times New Roman" w:cs="Times New Roman"/>
-        </w:rPr>
-        <w:t xml:space="preserve"> Para impedir reinserção do mesmo funcionário, usa-se o NIF. O sistema deve reconhecer no momento de registo que o NIF já está registado para um dado ID, e daí impedir duplicação do funcionário.</w:t>
-      </w:r>
-    </w:p>
-    <w:p>
-      <w:pPr>
-        <w:pStyle w:val="PargrafodaLista"/>
-        <w:spacing w:before="100" w:beforeAutospacing="1" w:after="100" w:afterAutospacing="1" w:line="360" w:lineRule="auto"/>
-        <w:ind w:left="1429"/>
-        <w:jc w:val="both"/>
-        <w:rPr>
-          <w:rFonts w:ascii="Times New Roman" w:hAnsi="Times New Roman" w:cs="Times New Roman"/>
-        </w:rPr>
-      </w:pPr>
-    </w:p>
-    <w:p>
-      <w:pPr>
-        <w:spacing w:before="100" w:beforeAutospacing="1" w:after="100" w:afterAutospacing="1" w:line="360" w:lineRule="auto"/>
-        <w:ind w:firstLine="709"/>
-        <w:jc w:val="both"/>
-        <w:rPr>
-          <w:rFonts w:ascii="Times New Roman" w:hAnsi="Times New Roman" w:cs="Times New Roman"/>
-        </w:rPr>
-      </w:pPr>
-      <w:r>
-        <w:rPr>
-          <w:rFonts w:ascii="Times New Roman" w:hAnsi="Times New Roman" w:cs="Times New Roman"/>
-        </w:rPr>
-        <w:t xml:space="preserve">A Classe Funcionário possui os seguintes </w:t>
-      </w:r>
-      <w:r>
-        <w:rPr>
-          <w:rFonts w:ascii="Times New Roman" w:hAnsi="Times New Roman" w:cs="Times New Roman"/>
-        </w:rPr>
-        <w:t>métodos</w:t>
-      </w:r>
-      <w:r>
-        <w:rPr>
-          <w:rFonts w:ascii="Times New Roman" w:hAnsi="Times New Roman" w:cs="Times New Roman"/>
-        </w:rPr>
-        <w:t>:</w:t>
+        <w:lastRenderedPageBreak/>
+        <w:t xml:space="preserve">Método para </w:t>
+      </w:r>
+      <w:r>
+        <w:rPr>
+          <w:rFonts w:ascii="Times New Roman" w:hAnsi="Times New Roman" w:cs="Times New Roman"/>
+        </w:rPr>
+        <w:t>Calcular o Custo Mensal</w:t>
+      </w:r>
+      <w:r>
+        <w:rPr>
+          <w:rFonts w:ascii="Times New Roman" w:hAnsi="Times New Roman" w:cs="Times New Roman"/>
+        </w:rPr>
+        <w:t>: para os funcionários que serão utilizados para as despesas da Empresa.</w:t>
       </w:r>
     </w:p>
     <w:p>
@@ -5933,34 +5051,7 @@
         <w:rPr>
           <w:rFonts w:ascii="Times New Roman" w:hAnsi="Times New Roman" w:cs="Times New Roman"/>
         </w:rPr>
-        <w:lastRenderedPageBreak/>
-        <w:t xml:space="preserve">Método </w:t>
-      </w:r>
-      <w:proofErr w:type="gramStart"/>
-      <w:r>
-        <w:rPr>
-          <w:rFonts w:ascii="Times New Roman" w:hAnsi="Times New Roman" w:cs="Times New Roman"/>
-        </w:rPr>
-        <w:t xml:space="preserve">para </w:t>
-      </w:r>
-      <w:r>
-        <w:rPr>
-          <w:rFonts w:ascii="Times New Roman" w:hAnsi="Times New Roman" w:cs="Times New Roman"/>
-        </w:rPr>
-        <w:t>Calcular</w:t>
-      </w:r>
-      <w:proofErr w:type="gramEnd"/>
-      <w:r>
-        <w:rPr>
-          <w:rFonts w:ascii="Times New Roman" w:hAnsi="Times New Roman" w:cs="Times New Roman"/>
-        </w:rPr>
-        <w:t xml:space="preserve"> o Custo Mensal</w:t>
-      </w:r>
-      <w:r>
-        <w:rPr>
-          <w:rFonts w:ascii="Times New Roman" w:hAnsi="Times New Roman" w:cs="Times New Roman"/>
-        </w:rPr>
-        <w:t>: para os funcionários que serão utilizados para as despesas da Empresa.</w:t>
+        <w:t>Método para verificar se o Contrato está válido ou não.</w:t>
       </w:r>
     </w:p>
     <w:p>
@@ -5980,39 +5071,7 @@
         <w:rPr>
           <w:rFonts w:ascii="Times New Roman" w:hAnsi="Times New Roman" w:cs="Times New Roman"/>
         </w:rPr>
-        <w:t>Método para verificar se o Contrato está válido ou não.</w:t>
-      </w:r>
-    </w:p>
-    <w:p>
-      <w:pPr>
-        <w:pStyle w:val="PargrafodaLista"/>
-        <w:numPr>
-          <w:ilvl w:val="0"/>
-          <w:numId w:val="40"/>
-        </w:numPr>
-        <w:spacing w:before="100" w:beforeAutospacing="1" w:after="100" w:afterAutospacing="1" w:line="360" w:lineRule="auto"/>
-        <w:jc w:val="both"/>
-        <w:rPr>
-          <w:rFonts w:ascii="Times New Roman" w:hAnsi="Times New Roman" w:cs="Times New Roman"/>
-        </w:rPr>
-      </w:pPr>
-      <w:r>
-        <w:rPr>
-          <w:rFonts w:ascii="Times New Roman" w:hAnsi="Times New Roman" w:cs="Times New Roman"/>
-        </w:rPr>
-        <w:t xml:space="preserve">Método para verificar se o </w:t>
-      </w:r>
-      <w:r>
-        <w:rPr>
-          <w:rFonts w:ascii="Times New Roman" w:hAnsi="Times New Roman" w:cs="Times New Roman"/>
-        </w:rPr>
-        <w:t>Registro Criminal Expirou</w:t>
-      </w:r>
-      <w:r>
-        <w:rPr>
-          <w:rFonts w:ascii="Times New Roman" w:hAnsi="Times New Roman" w:cs="Times New Roman"/>
-        </w:rPr>
-        <w:t>.</w:t>
+        <w:t>Método para verificar se o Registro Criminal Expirou.</w:t>
       </w:r>
     </w:p>
     <w:p>
@@ -6083,67 +5142,27 @@
         </w:rPr>
         <w:t xml:space="preserve">oram criados os métodos </w:t>
       </w:r>
-      <w:proofErr w:type="spellStart"/>
-      <w:proofErr w:type="gramStart"/>
       <w:r>
         <w:rPr>
           <w:rFonts w:ascii="Times New Roman" w:hAnsi="Times New Roman" w:cs="Times New Roman"/>
           <w:i/>
           <w:iCs/>
         </w:rPr>
-        <w:t>AdicionarFormador</w:t>
-      </w:r>
-      <w:proofErr w:type="spellEnd"/>
+        <w:t>AdicionarFormador(Formador f)</w:t>
+      </w:r>
+      <w:r>
+        <w:rPr>
+          <w:rFonts w:ascii="Times New Roman" w:hAnsi="Times New Roman" w:cs="Times New Roman"/>
+        </w:rPr>
+        <w:t xml:space="preserve"> e </w:t>
+      </w:r>
       <w:r>
         <w:rPr>
           <w:rFonts w:ascii="Times New Roman" w:hAnsi="Times New Roman" w:cs="Times New Roman"/>
           <w:i/>
           <w:iCs/>
         </w:rPr>
-        <w:t>(</w:t>
-      </w:r>
-      <w:proofErr w:type="gramEnd"/>
-      <w:r>
-        <w:rPr>
-          <w:rFonts w:ascii="Times New Roman" w:hAnsi="Times New Roman" w:cs="Times New Roman"/>
-          <w:i/>
-          <w:iCs/>
-        </w:rPr>
-        <w:t>Formador f)</w:t>
-      </w:r>
-      <w:r>
-        <w:rPr>
-          <w:rFonts w:ascii="Times New Roman" w:hAnsi="Times New Roman" w:cs="Times New Roman"/>
-        </w:rPr>
-        <w:t xml:space="preserve"> e </w:t>
-      </w:r>
-      <w:proofErr w:type="spellStart"/>
-      <w:proofErr w:type="gramStart"/>
-      <w:r>
-        <w:rPr>
-          <w:rFonts w:ascii="Times New Roman" w:hAnsi="Times New Roman" w:cs="Times New Roman"/>
-          <w:i/>
-          <w:iCs/>
-        </w:rPr>
-        <w:t>RemoverFormador</w:t>
-      </w:r>
-      <w:proofErr w:type="spellEnd"/>
-      <w:r>
-        <w:rPr>
-          <w:rFonts w:ascii="Times New Roman" w:hAnsi="Times New Roman" w:cs="Times New Roman"/>
-          <w:i/>
-          <w:iCs/>
-        </w:rPr>
-        <w:t>(</w:t>
-      </w:r>
-      <w:proofErr w:type="gramEnd"/>
-      <w:r>
-        <w:rPr>
-          <w:rFonts w:ascii="Times New Roman" w:hAnsi="Times New Roman" w:cs="Times New Roman"/>
-          <w:i/>
-          <w:iCs/>
-        </w:rPr>
-        <w:t>Formador f)</w:t>
+        <w:t>RemoverFormador(Formador f)</w:t>
       </w:r>
       <w:r>
         <w:rPr>
@@ -6222,14 +5241,12 @@
         </w:rPr>
         <w:t>Área lecionada (</w:t>
       </w:r>
-      <w:proofErr w:type="spellStart"/>
       <w:r>
         <w:rPr>
           <w:rFonts w:ascii="Times New Roman" w:hAnsi="Times New Roman" w:cs="Times New Roman"/>
         </w:rPr>
         <w:t>string</w:t>
       </w:r>
-      <w:proofErr w:type="spellEnd"/>
       <w:r>
         <w:rPr>
           <w:rFonts w:ascii="Times New Roman" w:hAnsi="Times New Roman" w:cs="Times New Roman"/>
@@ -6310,23 +5327,13 @@
         </w:rPr>
         <w:t xml:space="preserve">O valor da hora do Formador é automatizado no método </w:t>
       </w:r>
-      <w:proofErr w:type="spellStart"/>
       <w:r>
         <w:rPr>
           <w:rFonts w:ascii="Times New Roman" w:hAnsi="Times New Roman" w:cs="Times New Roman"/>
           <w:i/>
           <w:iCs/>
         </w:rPr>
-        <w:t>CalcularValorFormacao</w:t>
-      </w:r>
-      <w:proofErr w:type="spellEnd"/>
-      <w:r>
-        <w:rPr>
-          <w:rFonts w:ascii="Times New Roman" w:hAnsi="Times New Roman" w:cs="Times New Roman"/>
-          <w:i/>
-          <w:iCs/>
-        </w:rPr>
-        <w:t>.</w:t>
+        <w:t>CalcularValorFormacao.</w:t>
       </w:r>
       <w:r>
         <w:rPr>
@@ -6400,63 +5407,7 @@
         <w:rPr>
           <w:rFonts w:ascii="Times New Roman" w:hAnsi="Times New Roman" w:cs="Times New Roman"/>
         </w:rPr>
-        <w:t xml:space="preserve">Calcula a diferença em </w:t>
-      </w:r>
-      <w:proofErr w:type="spellStart"/>
-      <w:r>
-        <w:rPr>
-          <w:rFonts w:ascii="Times New Roman" w:hAnsi="Times New Roman" w:cs="Times New Roman"/>
-        </w:rPr>
-        <w:t>dias</w:t>
-      </w:r>
-      <w:proofErr w:type="spellEnd"/>
-      <w:r>
-        <w:rPr>
-          <w:rFonts w:ascii="Times New Roman" w:hAnsi="Times New Roman" w:cs="Times New Roman"/>
-        </w:rPr>
-        <w:t>: (</w:t>
-      </w:r>
-      <w:proofErr w:type="spellStart"/>
-      <w:r>
-        <w:rPr>
-          <w:rFonts w:ascii="Times New Roman" w:hAnsi="Times New Roman" w:cs="Times New Roman"/>
-        </w:rPr>
-        <w:t>DataFim</w:t>
-      </w:r>
-      <w:proofErr w:type="spellEnd"/>
-      <w:r>
-        <w:rPr>
-          <w:rFonts w:ascii="Times New Roman" w:hAnsi="Times New Roman" w:cs="Times New Roman"/>
-        </w:rPr>
-        <w:t xml:space="preserve"> - </w:t>
-      </w:r>
-      <w:proofErr w:type="spellStart"/>
-      <w:r>
-        <w:rPr>
-          <w:rFonts w:ascii="Times New Roman" w:hAnsi="Times New Roman" w:cs="Times New Roman"/>
-        </w:rPr>
-        <w:t>DataInicio</w:t>
-      </w:r>
-      <w:proofErr w:type="spellEnd"/>
-      <w:r>
-        <w:rPr>
-          <w:rFonts w:ascii="Times New Roman" w:hAnsi="Times New Roman" w:cs="Times New Roman"/>
-        </w:rPr>
-        <w:t>).</w:t>
-      </w:r>
-      <w:proofErr w:type="spellStart"/>
-      <w:r>
-        <w:rPr>
-          <w:rFonts w:ascii="Times New Roman" w:hAnsi="Times New Roman" w:cs="Times New Roman"/>
-        </w:rPr>
-        <w:t>Days</w:t>
-      </w:r>
-      <w:proofErr w:type="spellEnd"/>
-      <w:r>
-        <w:rPr>
-          <w:rFonts w:ascii="Times New Roman" w:hAnsi="Times New Roman" w:cs="Times New Roman"/>
-        </w:rPr>
-        <w:t xml:space="preserve"> + 1</w:t>
+        <w:t>Calcula a diferença em dias: (DataFim - DataInicio).Days + 1</w:t>
       </w:r>
       <w:r>
         <w:rPr>
@@ -6508,21 +5459,7 @@
         <w:rPr>
           <w:rFonts w:ascii="Times New Roman" w:hAnsi="Times New Roman" w:cs="Times New Roman"/>
         </w:rPr>
-        <w:t xml:space="preserve">Multiplica o total de horas pelo </w:t>
-      </w:r>
-      <w:proofErr w:type="spellStart"/>
-      <w:r>
-        <w:rPr>
-          <w:rFonts w:ascii="Times New Roman" w:hAnsi="Times New Roman" w:cs="Times New Roman"/>
-        </w:rPr>
-        <w:t>ValorHora</w:t>
-      </w:r>
-      <w:proofErr w:type="spellEnd"/>
-      <w:r>
-        <w:rPr>
-          <w:rFonts w:ascii="Times New Roman" w:hAnsi="Times New Roman" w:cs="Times New Roman"/>
-        </w:rPr>
-        <w:t xml:space="preserve"> do perfil do formador.</w:t>
+        <w:t>Multiplica o total de horas pelo ValorHora do perfil do formador.</w:t>
       </w:r>
     </w:p>
     <w:p>
@@ -6782,21 +5719,7 @@
         <w:rPr>
           <w:rFonts w:ascii="Times New Roman" w:hAnsi="Times New Roman" w:cs="Times New Roman"/>
         </w:rPr>
-        <w:t xml:space="preserve"> (</w:t>
-      </w:r>
-      <w:proofErr w:type="spellStart"/>
-      <w:r>
-        <w:rPr>
-          <w:rFonts w:ascii="Times New Roman" w:hAnsi="Times New Roman" w:cs="Times New Roman"/>
-        </w:rPr>
-        <w:t>bool</w:t>
-      </w:r>
-      <w:proofErr w:type="spellEnd"/>
-      <w:r>
-        <w:rPr>
-          <w:rFonts w:ascii="Times New Roman" w:hAnsi="Times New Roman" w:cs="Times New Roman"/>
-        </w:rPr>
-        <w:t>)</w:t>
+        <w:t xml:space="preserve"> (bool)</w:t>
       </w:r>
     </w:p>
     <w:p>
@@ -6854,21 +5777,7 @@
         <w:rPr>
           <w:rFonts w:ascii="Times New Roman" w:hAnsi="Times New Roman" w:cs="Times New Roman"/>
         </w:rPr>
-        <w:t xml:space="preserve"> (</w:t>
-      </w:r>
-      <w:proofErr w:type="spellStart"/>
-      <w:r>
-        <w:rPr>
-          <w:rFonts w:ascii="Times New Roman" w:hAnsi="Times New Roman" w:cs="Times New Roman"/>
-        </w:rPr>
-        <w:t>bool</w:t>
-      </w:r>
-      <w:proofErr w:type="spellEnd"/>
-      <w:r>
-        <w:rPr>
-          <w:rFonts w:ascii="Times New Roman" w:hAnsi="Times New Roman" w:cs="Times New Roman"/>
-        </w:rPr>
-        <w:t>)</w:t>
+        <w:t xml:space="preserve"> (bool)</w:t>
       </w:r>
     </w:p>
     <w:p>
@@ -6894,21 +5803,7 @@
         <w:rPr>
           <w:rFonts w:ascii="Times New Roman" w:hAnsi="Times New Roman" w:cs="Times New Roman"/>
         </w:rPr>
-        <w:t xml:space="preserve"> (</w:t>
-      </w:r>
-      <w:proofErr w:type="spellStart"/>
-      <w:r>
-        <w:rPr>
-          <w:rFonts w:ascii="Times New Roman" w:hAnsi="Times New Roman" w:cs="Times New Roman"/>
-        </w:rPr>
-        <w:t>List-string</w:t>
-      </w:r>
-      <w:proofErr w:type="spellEnd"/>
-      <w:r>
-        <w:rPr>
-          <w:rFonts w:ascii="Times New Roman" w:hAnsi="Times New Roman" w:cs="Times New Roman"/>
-        </w:rPr>
-        <w:t>)</w:t>
+        <w:t xml:space="preserve"> (List-string)</w:t>
       </w:r>
     </w:p>
     <w:p>
@@ -6928,21 +5823,7 @@
         <w:rPr>
           <w:rFonts w:ascii="Times New Roman" w:hAnsi="Times New Roman" w:cs="Times New Roman"/>
         </w:rPr>
-        <w:t>Lista de Secretárias subordinadas (</w:t>
-      </w:r>
-      <w:proofErr w:type="spellStart"/>
-      <w:r>
-        <w:rPr>
-          <w:rFonts w:ascii="Times New Roman" w:hAnsi="Times New Roman" w:cs="Times New Roman"/>
-        </w:rPr>
-        <w:t>List</w:t>
-      </w:r>
-      <w:proofErr w:type="spellEnd"/>
-      <w:r>
-        <w:rPr>
-          <w:rFonts w:ascii="Times New Roman" w:hAnsi="Times New Roman" w:cs="Times New Roman"/>
-        </w:rPr>
-        <w:t>)</w:t>
+        <w:t>Lista de Secretárias subordinadas (List)</w:t>
       </w:r>
     </w:p>
     <w:p>
@@ -7651,21 +6532,7 @@
         <w:rPr>
           <w:rFonts w:ascii="Times New Roman" w:hAnsi="Times New Roman" w:cs="Times New Roman"/>
         </w:rPr>
-        <w:t xml:space="preserve"> (</w:t>
-      </w:r>
-      <w:proofErr w:type="spellStart"/>
-      <w:r>
-        <w:rPr>
-          <w:rFonts w:ascii="Times New Roman" w:hAnsi="Times New Roman" w:cs="Times New Roman"/>
-        </w:rPr>
-        <w:t>List-string</w:t>
-      </w:r>
-      <w:proofErr w:type="spellEnd"/>
-      <w:r>
-        <w:rPr>
-          <w:rFonts w:ascii="Times New Roman" w:hAnsi="Times New Roman" w:cs="Times New Roman"/>
-        </w:rPr>
-        <w:t>).</w:t>
+        <w:t xml:space="preserve"> (List-string).</w:t>
       </w:r>
     </w:p>
     <w:p>
@@ -7728,6 +6595,25 @@
     </w:p>
     <w:p>
       <w:pPr>
+        <w:pStyle w:val="Ttulo2"/>
+        <w:numPr>
+          <w:ilvl w:val="0"/>
+          <w:numId w:val="23"/>
+        </w:numPr>
+        <w:spacing w:before="0" w:line="360" w:lineRule="auto"/>
+        <w:rPr>
+          <w:rFonts w:ascii="Times New Roman" w:hAnsi="Times New Roman" w:cs="Times New Roman"/>
+        </w:rPr>
+      </w:pPr>
+      <w:r>
+        <w:rPr>
+          <w:rFonts w:ascii="Times New Roman" w:hAnsi="Times New Roman" w:cs="Times New Roman"/>
+        </w:rPr>
+        <w:t>Funcionamento Geral dos Forms</w:t>
+      </w:r>
+    </w:p>
+    <w:p>
+      <w:pPr>
         <w:spacing w:before="100" w:beforeAutospacing="1" w:after="100" w:afterAutospacing="1" w:line="360" w:lineRule="auto"/>
         <w:ind w:firstLine="709"/>
         <w:jc w:val="both"/>
@@ -7735,7 +6621,284 @@
           <w:rFonts w:ascii="Times New Roman" w:hAnsi="Times New Roman" w:cs="Times New Roman"/>
         </w:rPr>
       </w:pPr>
+      <w:r>
+        <w:rPr>
+          <w:rFonts w:ascii="Times New Roman" w:hAnsi="Times New Roman" w:cs="Times New Roman"/>
+        </w:rPr>
+        <w:t>O fluxo dos Forms utilizados neste projeto está no Anexo 4.</w:t>
+      </w:r>
+      <w:r>
+        <w:rPr>
+          <w:rFonts w:ascii="Times New Roman" w:hAnsi="Times New Roman" w:cs="Times New Roman"/>
+        </w:rPr>
+        <w:t xml:space="preserve"> Ao iniciar o programa o primeiro Form é o de Login, para realizar o login deve-se utilizar a palavra passe: </w:t>
+      </w:r>
+      <w:r>
+        <w:rPr>
+          <w:rFonts w:ascii="Times New Roman" w:hAnsi="Times New Roman" w:cs="Times New Roman"/>
+          <w:i/>
+          <w:iCs/>
+        </w:rPr>
+        <w:t>admin123</w:t>
+      </w:r>
+      <w:r>
+        <w:rPr>
+          <w:rFonts w:ascii="Times New Roman" w:hAnsi="Times New Roman" w:cs="Times New Roman"/>
+        </w:rPr>
+        <w:t xml:space="preserve"> (</w:t>
+      </w:r>
+      <w:r>
+        <w:rPr>
+          <w:rFonts w:ascii="Times New Roman" w:hAnsi="Times New Roman" w:cs="Times New Roman"/>
+        </w:rPr>
+        <w:fldChar w:fldCharType="begin"/>
+      </w:r>
+      <w:r>
+        <w:rPr>
+          <w:rFonts w:ascii="Times New Roman" w:hAnsi="Times New Roman" w:cs="Times New Roman"/>
+        </w:rPr>
+        <w:instrText xml:space="preserve"> REF _Ref221291416 \h </w:instrText>
+      </w:r>
+      <w:r>
+        <w:rPr>
+          <w:rFonts w:ascii="Times New Roman" w:hAnsi="Times New Roman" w:cs="Times New Roman"/>
+        </w:rPr>
+      </w:r>
+      <w:r>
+        <w:rPr>
+          <w:rFonts w:ascii="Times New Roman" w:hAnsi="Times New Roman" w:cs="Times New Roman"/>
+        </w:rPr>
+        <w:instrText xml:space="preserve"> \* MERGEFORMAT </w:instrText>
+      </w:r>
+      <w:r>
+        <w:rPr>
+          <w:rFonts w:ascii="Times New Roman" w:hAnsi="Times New Roman" w:cs="Times New Roman"/>
+        </w:rPr>
+        <w:fldChar w:fldCharType="separate"/>
+      </w:r>
+      <w:r>
+        <w:rPr>
+          <w:rFonts w:ascii="Times New Roman" w:hAnsi="Times New Roman" w:cs="Times New Roman"/>
+          <w:b/>
+          <w:bCs/>
+        </w:rPr>
+        <w:t xml:space="preserve">Figura </w:t>
+      </w:r>
+      <w:r>
+        <w:rPr>
+          <w:rFonts w:ascii="Times New Roman" w:hAnsi="Times New Roman" w:cs="Times New Roman"/>
+          <w:b/>
+          <w:bCs/>
+          <w:noProof/>
+        </w:rPr>
+        <w:t>1</w:t>
+      </w:r>
+      <w:r>
+        <w:rPr>
+          <w:rFonts w:ascii="Times New Roman" w:hAnsi="Times New Roman" w:cs="Times New Roman"/>
+        </w:rPr>
+        <w:fldChar w:fldCharType="end"/>
+      </w:r>
+      <w:r>
+        <w:rPr>
+          <w:rFonts w:ascii="Times New Roman" w:hAnsi="Times New Roman" w:cs="Times New Roman"/>
+        </w:rPr>
+        <w:t>).</w:t>
+      </w:r>
     </w:p>
+    <w:tbl>
+      <w:tblPr>
+        <w:tblStyle w:val="Tabelacomgrade"/>
+        <w:tblW w:w="0" w:type="auto"/>
+        <w:jc w:val="center"/>
+        <w:tblBorders>
+          <w:top w:val="none" w:sz="0" w:space="0" w:color="auto"/>
+          <w:left w:val="none" w:sz="0" w:space="0" w:color="auto"/>
+          <w:bottom w:val="none" w:sz="0" w:space="0" w:color="auto"/>
+          <w:right w:val="none" w:sz="0" w:space="0" w:color="auto"/>
+          <w:insideH w:val="none" w:sz="0" w:space="0" w:color="auto"/>
+          <w:insideV w:val="none" w:sz="0" w:space="0" w:color="auto"/>
+        </w:tblBorders>
+        <w:tblLook w:val="04A0" w:firstRow="1" w:lastRow="0" w:firstColumn="1" w:lastColumn="0" w:noHBand="0" w:noVBand="1"/>
+      </w:tblPr>
+      <w:tblGrid>
+        <w:gridCol w:w="9060"/>
+      </w:tblGrid>
+      <w:tr>
+        <w:trPr>
+          <w:jc w:val="center"/>
+        </w:trPr>
+        <w:tc>
+          <w:tcPr>
+            <w:tcW w:w="9060" w:type="dxa"/>
+          </w:tcPr>
+          <w:p>
+            <w:pPr>
+              <w:jc w:val="center"/>
+              <w:rPr>
+                <w:rFonts w:ascii="Times New Roman" w:hAnsi="Times New Roman" w:cs="Times New Roman"/>
+              </w:rPr>
+            </w:pPr>
+            <w:r>
+              <w:rPr>
+                <w:rFonts w:ascii="Times New Roman" w:hAnsi="Times New Roman" w:cs="Times New Roman"/>
+              </w:rPr>
+              <w:drawing>
+                <wp:inline distT="0" distB="0" distL="0" distR="0" wp14:anchorId="614F65C9" wp14:editId="35F37B0A">
+                  <wp:extent cx="3459480" cy="3622582"/>
+                  <wp:effectExtent l="0" t="0" r="7620" b="0"/>
+                  <wp:docPr id="1905892658" name="Imagem 1"/>
+                  <wp:cNvGraphicFramePr>
+                    <a:graphicFrameLocks xmlns:a="http://schemas.openxmlformats.org/drawingml/2006/main" noChangeAspect="1"/>
+                  </wp:cNvGraphicFramePr>
+                  <a:graphic xmlns:a="http://schemas.openxmlformats.org/drawingml/2006/main">
+                    <a:graphicData uri="http://schemas.openxmlformats.org/drawingml/2006/picture">
+                      <pic:pic xmlns:pic="http://schemas.openxmlformats.org/drawingml/2006/picture">
+                        <pic:nvPicPr>
+                          <pic:cNvPr id="1905892658" name=""/>
+                          <pic:cNvPicPr/>
+                        </pic:nvPicPr>
+                        <pic:blipFill>
+                          <a:blip r:embed="rId11"/>
+                          <a:stretch>
+                            <a:fillRect/>
+                          </a:stretch>
+                        </pic:blipFill>
+                        <pic:spPr>
+                          <a:xfrm>
+                            <a:off x="0" y="0"/>
+                            <a:ext cx="3465440" cy="3628823"/>
+                          </a:xfrm>
+                          <a:prstGeom prst="rect">
+                            <a:avLst/>
+                          </a:prstGeom>
+                        </pic:spPr>
+                      </pic:pic>
+                    </a:graphicData>
+                  </a:graphic>
+                </wp:inline>
+              </w:drawing>
+            </w:r>
+          </w:p>
+        </w:tc>
+      </w:tr>
+      <w:tr>
+        <w:trPr>
+          <w:jc w:val="center"/>
+        </w:trPr>
+        <w:tc>
+          <w:tcPr>
+            <w:tcW w:w="9060" w:type="dxa"/>
+          </w:tcPr>
+          <w:p>
+            <w:pPr>
+              <w:pStyle w:val="Legenda"/>
+              <w:jc w:val="center"/>
+              <w:rPr>
+                <w:rFonts w:ascii="Times New Roman" w:hAnsi="Times New Roman" w:cs="Times New Roman"/>
+                <w:i w:val="0"/>
+                <w:iCs w:val="0"/>
+                <w:color w:val="auto"/>
+                <w:sz w:val="22"/>
+                <w:szCs w:val="22"/>
+              </w:rPr>
+            </w:pPr>
+            <w:bookmarkStart w:id="16" w:name="_Ref221291416"/>
+            <w:r>
+              <w:rPr>
+                <w:rFonts w:ascii="Times New Roman" w:hAnsi="Times New Roman" w:cs="Times New Roman"/>
+                <w:b/>
+                <w:bCs/>
+                <w:i w:val="0"/>
+                <w:iCs w:val="0"/>
+                <w:color w:val="auto"/>
+                <w:sz w:val="22"/>
+                <w:szCs w:val="22"/>
+              </w:rPr>
+              <w:t xml:space="preserve">Figura </w:t>
+            </w:r>
+            <w:r>
+              <w:rPr>
+                <w:rFonts w:ascii="Times New Roman" w:hAnsi="Times New Roman" w:cs="Times New Roman"/>
+                <w:b/>
+                <w:bCs/>
+                <w:i w:val="0"/>
+                <w:iCs w:val="0"/>
+                <w:color w:val="auto"/>
+                <w:sz w:val="22"/>
+                <w:szCs w:val="22"/>
+              </w:rPr>
+              <w:fldChar w:fldCharType="begin"/>
+            </w:r>
+            <w:r>
+              <w:rPr>
+                <w:rFonts w:ascii="Times New Roman" w:hAnsi="Times New Roman" w:cs="Times New Roman"/>
+                <w:b/>
+                <w:bCs/>
+                <w:i w:val="0"/>
+                <w:iCs w:val="0"/>
+                <w:color w:val="auto"/>
+                <w:sz w:val="22"/>
+                <w:szCs w:val="22"/>
+              </w:rPr>
+              <w:instrText xml:space="preserve"> SEQ Figura \* ARABIC </w:instrText>
+            </w:r>
+            <w:r>
+              <w:rPr>
+                <w:rFonts w:ascii="Times New Roman" w:hAnsi="Times New Roman" w:cs="Times New Roman"/>
+                <w:b/>
+                <w:bCs/>
+                <w:i w:val="0"/>
+                <w:iCs w:val="0"/>
+                <w:color w:val="auto"/>
+                <w:sz w:val="22"/>
+                <w:szCs w:val="22"/>
+              </w:rPr>
+              <w:fldChar w:fldCharType="separate"/>
+            </w:r>
+            <w:r>
+              <w:rPr>
+                <w:rFonts w:ascii="Times New Roman" w:hAnsi="Times New Roman" w:cs="Times New Roman"/>
+                <w:b/>
+                <w:bCs/>
+                <w:i w:val="0"/>
+                <w:iCs w:val="0"/>
+                <w:noProof/>
+                <w:color w:val="auto"/>
+                <w:sz w:val="22"/>
+                <w:szCs w:val="22"/>
+              </w:rPr>
+              <w:t>1</w:t>
+            </w:r>
+            <w:r>
+              <w:rPr>
+                <w:rFonts w:ascii="Times New Roman" w:hAnsi="Times New Roman" w:cs="Times New Roman"/>
+                <w:b/>
+                <w:bCs/>
+                <w:i w:val="0"/>
+                <w:iCs w:val="0"/>
+                <w:color w:val="auto"/>
+                <w:sz w:val="22"/>
+                <w:szCs w:val="22"/>
+              </w:rPr>
+              <w:fldChar w:fldCharType="end"/>
+            </w:r>
+            <w:bookmarkEnd w:id="16"/>
+            <w:r>
+              <w:rPr>
+                <w:rFonts w:ascii="Times New Roman" w:hAnsi="Times New Roman" w:cs="Times New Roman"/>
+                <w:i w:val="0"/>
+                <w:iCs w:val="0"/>
+                <w:color w:val="auto"/>
+                <w:sz w:val="22"/>
+                <w:szCs w:val="22"/>
+              </w:rPr>
+              <w:t xml:space="preserve"> - Login</w:t>
+            </w:r>
+          </w:p>
+        </w:tc>
+      </w:tr>
+    </w:tbl>
     <w:p>
       <w:pPr>
         <w:spacing w:before="100" w:beforeAutospacing="1" w:after="100" w:afterAutospacing="1" w:line="360" w:lineRule="auto"/>
@@ -7745,16 +6908,1327 @@
           <w:rFonts w:ascii="Times New Roman" w:hAnsi="Times New Roman" w:cs="Times New Roman"/>
         </w:rPr>
       </w:pPr>
+      <w:r>
+        <w:rPr>
+          <w:rFonts w:ascii="Times New Roman" w:hAnsi="Times New Roman" w:cs="Times New Roman"/>
+        </w:rPr>
+        <w:t>Após o login o utilizador é direcionado para um controle com um menu a esquerda. Neste painel de controle é possível realizar todas as operações presentes no código ()</w:t>
+      </w:r>
+    </w:p>
+    <w:tbl>
+      <w:tblPr>
+        <w:tblStyle w:val="Tabelacomgrade"/>
+        <w:tblW w:w="0" w:type="auto"/>
+        <w:jc w:val="center"/>
+        <w:tblBorders>
+          <w:top w:val="none" w:sz="0" w:space="0" w:color="auto"/>
+          <w:left w:val="none" w:sz="0" w:space="0" w:color="auto"/>
+          <w:bottom w:val="none" w:sz="0" w:space="0" w:color="auto"/>
+          <w:right w:val="none" w:sz="0" w:space="0" w:color="auto"/>
+          <w:insideH w:val="none" w:sz="0" w:space="0" w:color="auto"/>
+          <w:insideV w:val="none" w:sz="0" w:space="0" w:color="auto"/>
+        </w:tblBorders>
+        <w:tblLook w:val="04A0" w:firstRow="1" w:lastRow="0" w:firstColumn="1" w:lastColumn="0" w:noHBand="0" w:noVBand="1"/>
+      </w:tblPr>
+      <w:tblGrid>
+        <w:gridCol w:w="9060"/>
+      </w:tblGrid>
+      <w:tr>
+        <w:trPr>
+          <w:jc w:val="center"/>
+        </w:trPr>
+        <w:tc>
+          <w:tcPr>
+            <w:tcW w:w="9060" w:type="dxa"/>
+          </w:tcPr>
+          <w:p>
+            <w:pPr>
+              <w:jc w:val="center"/>
+              <w:rPr>
+                <w:rFonts w:ascii="Times New Roman" w:hAnsi="Times New Roman" w:cs="Times New Roman"/>
+              </w:rPr>
+            </w:pPr>
+            <w:r>
+              <w:rPr>
+                <w:rFonts w:ascii="Times New Roman" w:hAnsi="Times New Roman" w:cs="Times New Roman"/>
+              </w:rPr>
+              <w:lastRenderedPageBreak/>
+              <w:drawing>
+                <wp:inline distT="0" distB="0" distL="0" distR="0" wp14:anchorId="63099BC8" wp14:editId="5C881928">
+                  <wp:extent cx="5353050" cy="3489221"/>
+                  <wp:effectExtent l="0" t="0" r="0" b="0"/>
+                  <wp:docPr id="35714590" name="Imagem 1"/>
+                  <wp:cNvGraphicFramePr>
+                    <a:graphicFrameLocks xmlns:a="http://schemas.openxmlformats.org/drawingml/2006/main" noChangeAspect="1"/>
+                  </wp:cNvGraphicFramePr>
+                  <a:graphic xmlns:a="http://schemas.openxmlformats.org/drawingml/2006/main">
+                    <a:graphicData uri="http://schemas.openxmlformats.org/drawingml/2006/picture">
+                      <pic:pic xmlns:pic="http://schemas.openxmlformats.org/drawingml/2006/picture">
+                        <pic:nvPicPr>
+                          <pic:cNvPr id="35714590" name=""/>
+                          <pic:cNvPicPr/>
+                        </pic:nvPicPr>
+                        <pic:blipFill>
+                          <a:blip r:embed="rId12"/>
+                          <a:stretch>
+                            <a:fillRect/>
+                          </a:stretch>
+                        </pic:blipFill>
+                        <pic:spPr>
+                          <a:xfrm>
+                            <a:off x="0" y="0"/>
+                            <a:ext cx="5360638" cy="3494167"/>
+                          </a:xfrm>
+                          <a:prstGeom prst="rect">
+                            <a:avLst/>
+                          </a:prstGeom>
+                        </pic:spPr>
+                      </pic:pic>
+                    </a:graphicData>
+                  </a:graphic>
+                </wp:inline>
+              </w:drawing>
+            </w:r>
+          </w:p>
+        </w:tc>
+      </w:tr>
+      <w:tr>
+        <w:trPr>
+          <w:jc w:val="center"/>
+        </w:trPr>
+        <w:tc>
+          <w:tcPr>
+            <w:tcW w:w="9060" w:type="dxa"/>
+          </w:tcPr>
+          <w:p>
+            <w:pPr>
+              <w:pStyle w:val="Legenda"/>
+              <w:jc w:val="center"/>
+              <w:rPr>
+                <w:rFonts w:ascii="Times New Roman" w:hAnsi="Times New Roman" w:cs="Times New Roman"/>
+                <w:i w:val="0"/>
+                <w:iCs w:val="0"/>
+                <w:color w:val="auto"/>
+                <w:sz w:val="22"/>
+                <w:szCs w:val="22"/>
+              </w:rPr>
+            </w:pPr>
+            <w:r>
+              <w:rPr>
+                <w:rFonts w:ascii="Times New Roman" w:hAnsi="Times New Roman" w:cs="Times New Roman"/>
+                <w:b/>
+                <w:bCs/>
+                <w:i w:val="0"/>
+                <w:iCs w:val="0"/>
+                <w:color w:val="auto"/>
+                <w:sz w:val="22"/>
+                <w:szCs w:val="22"/>
+              </w:rPr>
+              <w:t xml:space="preserve">Figura </w:t>
+            </w:r>
+            <w:r>
+              <w:rPr>
+                <w:rFonts w:ascii="Times New Roman" w:hAnsi="Times New Roman" w:cs="Times New Roman"/>
+                <w:b/>
+                <w:bCs/>
+                <w:i w:val="0"/>
+                <w:iCs w:val="0"/>
+                <w:color w:val="auto"/>
+                <w:sz w:val="22"/>
+                <w:szCs w:val="22"/>
+              </w:rPr>
+              <w:fldChar w:fldCharType="begin"/>
+            </w:r>
+            <w:r>
+              <w:rPr>
+                <w:rFonts w:ascii="Times New Roman" w:hAnsi="Times New Roman" w:cs="Times New Roman"/>
+                <w:b/>
+                <w:bCs/>
+                <w:i w:val="0"/>
+                <w:iCs w:val="0"/>
+                <w:color w:val="auto"/>
+                <w:sz w:val="22"/>
+                <w:szCs w:val="22"/>
+              </w:rPr>
+              <w:instrText xml:space="preserve"> SEQ Figura \* ARABIC </w:instrText>
+            </w:r>
+            <w:r>
+              <w:rPr>
+                <w:rFonts w:ascii="Times New Roman" w:hAnsi="Times New Roman" w:cs="Times New Roman"/>
+                <w:b/>
+                <w:bCs/>
+                <w:i w:val="0"/>
+                <w:iCs w:val="0"/>
+                <w:color w:val="auto"/>
+                <w:sz w:val="22"/>
+                <w:szCs w:val="22"/>
+              </w:rPr>
+              <w:fldChar w:fldCharType="separate"/>
+            </w:r>
+            <w:r>
+              <w:rPr>
+                <w:rFonts w:ascii="Times New Roman" w:hAnsi="Times New Roman" w:cs="Times New Roman"/>
+                <w:b/>
+                <w:bCs/>
+                <w:i w:val="0"/>
+                <w:iCs w:val="0"/>
+                <w:noProof/>
+                <w:color w:val="auto"/>
+                <w:sz w:val="22"/>
+                <w:szCs w:val="22"/>
+              </w:rPr>
+              <w:t>1</w:t>
+            </w:r>
+            <w:r>
+              <w:rPr>
+                <w:rFonts w:ascii="Times New Roman" w:hAnsi="Times New Roman" w:cs="Times New Roman"/>
+                <w:b/>
+                <w:bCs/>
+                <w:i w:val="0"/>
+                <w:iCs w:val="0"/>
+                <w:color w:val="auto"/>
+                <w:sz w:val="22"/>
+                <w:szCs w:val="22"/>
+              </w:rPr>
+              <w:fldChar w:fldCharType="end"/>
+            </w:r>
+            <w:r>
+              <w:rPr>
+                <w:rFonts w:ascii="Times New Roman" w:hAnsi="Times New Roman" w:cs="Times New Roman"/>
+                <w:i w:val="0"/>
+                <w:iCs w:val="0"/>
+                <w:color w:val="auto"/>
+                <w:sz w:val="22"/>
+                <w:szCs w:val="22"/>
+              </w:rPr>
+              <w:t xml:space="preserve"> - Login</w:t>
+            </w:r>
+          </w:p>
+        </w:tc>
+      </w:tr>
+    </w:tbl>
+    <w:p>
+      <w:pPr>
+        <w:spacing w:before="100" w:beforeAutospacing="1" w:after="100" w:afterAutospacing="1" w:line="360" w:lineRule="auto"/>
+        <w:ind w:firstLine="709"/>
+        <w:jc w:val="both"/>
+        <w:rPr>
+          <w:rFonts w:ascii="Times New Roman" w:hAnsi="Times New Roman" w:cs="Times New Roman"/>
+        </w:rPr>
+      </w:pPr>
+      <w:r>
+        <w:rPr>
+          <w:rFonts w:ascii="Times New Roman" w:hAnsi="Times New Roman" w:cs="Times New Roman"/>
+        </w:rPr>
+        <w:t xml:space="preserve">O primeiro botão “Vista Geral” oferece um panorama geral de todos os funcionários e é possível filtrar por </w:t>
+      </w:r>
+      <w:r>
+        <w:rPr>
+          <w:rFonts w:ascii="Times New Roman" w:hAnsi="Times New Roman" w:cs="Times New Roman"/>
+        </w:rPr>
+        <w:t>Contratos Válidos e Registo Criminal Expirado. Também é possível exportar a tabela para CSV.</w:t>
+      </w:r>
     </w:p>
     <w:p>
       <w:pPr>
+        <w:spacing w:before="100" w:beforeAutospacing="1" w:after="100" w:afterAutospacing="1" w:line="360" w:lineRule="auto"/>
+        <w:ind w:firstLine="709"/>
+        <w:jc w:val="both"/>
+        <w:rPr>
+          <w:rFonts w:ascii="Times New Roman" w:hAnsi="Times New Roman" w:cs="Times New Roman"/>
+        </w:rPr>
+      </w:pPr>
+    </w:p>
+    <w:tbl>
+      <w:tblPr>
+        <w:tblStyle w:val="Tabelacomgrade"/>
+        <w:tblW w:w="0" w:type="auto"/>
+        <w:jc w:val="center"/>
+        <w:tblBorders>
+          <w:top w:val="none" w:sz="0" w:space="0" w:color="auto"/>
+          <w:left w:val="none" w:sz="0" w:space="0" w:color="auto"/>
+          <w:bottom w:val="none" w:sz="0" w:space="0" w:color="auto"/>
+          <w:right w:val="none" w:sz="0" w:space="0" w:color="auto"/>
+          <w:insideH w:val="none" w:sz="0" w:space="0" w:color="auto"/>
+          <w:insideV w:val="none" w:sz="0" w:space="0" w:color="auto"/>
+        </w:tblBorders>
+        <w:tblLook w:val="04A0" w:firstRow="1" w:lastRow="0" w:firstColumn="1" w:lastColumn="0" w:noHBand="0" w:noVBand="1"/>
+      </w:tblPr>
+      <w:tblGrid>
+        <w:gridCol w:w="9060"/>
+      </w:tblGrid>
+      <w:tr>
+        <w:trPr>
+          <w:jc w:val="center"/>
+        </w:trPr>
+        <w:tc>
+          <w:tcPr>
+            <w:tcW w:w="9060" w:type="dxa"/>
+          </w:tcPr>
+          <w:p>
+            <w:pPr>
+              <w:jc w:val="center"/>
+              <w:rPr>
+                <w:rFonts w:ascii="Times New Roman" w:hAnsi="Times New Roman" w:cs="Times New Roman"/>
+              </w:rPr>
+            </w:pPr>
+            <w:r>
+              <w:rPr>
+                <w:rFonts w:ascii="Times New Roman" w:hAnsi="Times New Roman" w:cs="Times New Roman"/>
+              </w:rPr>
+              <w:t>jjj</w:t>
+            </w:r>
+          </w:p>
+        </w:tc>
+      </w:tr>
+      <w:tr>
+        <w:trPr>
+          <w:jc w:val="center"/>
+        </w:trPr>
+        <w:tc>
+          <w:tcPr>
+            <w:tcW w:w="9060" w:type="dxa"/>
+          </w:tcPr>
+          <w:p>
+            <w:pPr>
+              <w:pStyle w:val="Legenda"/>
+              <w:jc w:val="center"/>
+              <w:rPr>
+                <w:rFonts w:ascii="Times New Roman" w:hAnsi="Times New Roman" w:cs="Times New Roman"/>
+                <w:i w:val="0"/>
+                <w:iCs w:val="0"/>
+                <w:color w:val="auto"/>
+                <w:sz w:val="22"/>
+                <w:szCs w:val="22"/>
+              </w:rPr>
+            </w:pPr>
+            <w:r>
+              <w:rPr>
+                <w:rFonts w:ascii="Times New Roman" w:hAnsi="Times New Roman" w:cs="Times New Roman"/>
+                <w:b/>
+                <w:bCs/>
+                <w:i w:val="0"/>
+                <w:iCs w:val="0"/>
+                <w:color w:val="auto"/>
+                <w:sz w:val="22"/>
+                <w:szCs w:val="22"/>
+              </w:rPr>
+              <w:t xml:space="preserve">Figura </w:t>
+            </w:r>
+            <w:r>
+              <w:rPr>
+                <w:rFonts w:ascii="Times New Roman" w:hAnsi="Times New Roman" w:cs="Times New Roman"/>
+                <w:b/>
+                <w:bCs/>
+                <w:i w:val="0"/>
+                <w:iCs w:val="0"/>
+                <w:color w:val="auto"/>
+                <w:sz w:val="22"/>
+                <w:szCs w:val="22"/>
+              </w:rPr>
+              <w:fldChar w:fldCharType="begin"/>
+            </w:r>
+            <w:r>
+              <w:rPr>
+                <w:rFonts w:ascii="Times New Roman" w:hAnsi="Times New Roman" w:cs="Times New Roman"/>
+                <w:b/>
+                <w:bCs/>
+                <w:i w:val="0"/>
+                <w:iCs w:val="0"/>
+                <w:color w:val="auto"/>
+                <w:sz w:val="22"/>
+                <w:szCs w:val="22"/>
+              </w:rPr>
+              <w:instrText xml:space="preserve"> SEQ Figura \* ARABIC </w:instrText>
+            </w:r>
+            <w:r>
+              <w:rPr>
+                <w:rFonts w:ascii="Times New Roman" w:hAnsi="Times New Roman" w:cs="Times New Roman"/>
+                <w:b/>
+                <w:bCs/>
+                <w:i w:val="0"/>
+                <w:iCs w:val="0"/>
+                <w:color w:val="auto"/>
+                <w:sz w:val="22"/>
+                <w:szCs w:val="22"/>
+              </w:rPr>
+              <w:fldChar w:fldCharType="separate"/>
+            </w:r>
+            <w:r>
+              <w:rPr>
+                <w:rFonts w:ascii="Times New Roman" w:hAnsi="Times New Roman" w:cs="Times New Roman"/>
+                <w:b/>
+                <w:bCs/>
+                <w:i w:val="0"/>
+                <w:iCs w:val="0"/>
+                <w:noProof/>
+                <w:color w:val="auto"/>
+                <w:sz w:val="22"/>
+                <w:szCs w:val="22"/>
+              </w:rPr>
+              <w:t>1</w:t>
+            </w:r>
+            <w:r>
+              <w:rPr>
+                <w:rFonts w:ascii="Times New Roman" w:hAnsi="Times New Roman" w:cs="Times New Roman"/>
+                <w:b/>
+                <w:bCs/>
+                <w:i w:val="0"/>
+                <w:iCs w:val="0"/>
+                <w:color w:val="auto"/>
+                <w:sz w:val="22"/>
+                <w:szCs w:val="22"/>
+              </w:rPr>
+              <w:fldChar w:fldCharType="end"/>
+            </w:r>
+            <w:r>
+              <w:rPr>
+                <w:rFonts w:ascii="Times New Roman" w:hAnsi="Times New Roman" w:cs="Times New Roman"/>
+                <w:i w:val="0"/>
+                <w:iCs w:val="0"/>
+                <w:color w:val="auto"/>
+                <w:sz w:val="22"/>
+                <w:szCs w:val="22"/>
+              </w:rPr>
+              <w:t xml:space="preserve"> - Login</w:t>
+            </w:r>
+          </w:p>
+        </w:tc>
+      </w:tr>
+    </w:tbl>
+    <w:p>
+      <w:pPr>
+        <w:spacing w:before="100" w:beforeAutospacing="1" w:after="100" w:afterAutospacing="1" w:line="360" w:lineRule="auto"/>
+        <w:ind w:firstLine="709"/>
+        <w:jc w:val="both"/>
+        <w:rPr>
+          <w:rFonts w:ascii="Times New Roman" w:hAnsi="Times New Roman" w:cs="Times New Roman"/>
+        </w:rPr>
+      </w:pPr>
+      <w:r>
+        <w:rPr>
+          <w:rFonts w:ascii="Times New Roman" w:hAnsi="Times New Roman" w:cs="Times New Roman"/>
+        </w:rPr>
+        <w:t>No botão “Simulação de Data” é possível escolher uma data e ver informações específicas importantes para a administração como quais funcionários terão registo criminal expirado e contrato expirado para a data escolhida.</w:t>
+      </w:r>
+    </w:p>
+    <w:tbl>
+      <w:tblPr>
+        <w:tblStyle w:val="Tabelacomgrade"/>
+        <w:tblW w:w="0" w:type="auto"/>
+        <w:jc w:val="center"/>
+        <w:tblBorders>
+          <w:top w:val="none" w:sz="0" w:space="0" w:color="auto"/>
+          <w:left w:val="none" w:sz="0" w:space="0" w:color="auto"/>
+          <w:bottom w:val="none" w:sz="0" w:space="0" w:color="auto"/>
+          <w:right w:val="none" w:sz="0" w:space="0" w:color="auto"/>
+          <w:insideH w:val="none" w:sz="0" w:space="0" w:color="auto"/>
+          <w:insideV w:val="none" w:sz="0" w:space="0" w:color="auto"/>
+        </w:tblBorders>
+        <w:tblLook w:val="04A0" w:firstRow="1" w:lastRow="0" w:firstColumn="1" w:lastColumn="0" w:noHBand="0" w:noVBand="1"/>
+      </w:tblPr>
+      <w:tblGrid>
+        <w:gridCol w:w="9060"/>
+      </w:tblGrid>
+      <w:tr>
+        <w:trPr>
+          <w:jc w:val="center"/>
+        </w:trPr>
+        <w:tc>
+          <w:tcPr>
+            <w:tcW w:w="9060" w:type="dxa"/>
+          </w:tcPr>
+          <w:p>
+            <w:pPr>
+              <w:jc w:val="center"/>
+              <w:rPr>
+                <w:rFonts w:ascii="Times New Roman" w:hAnsi="Times New Roman" w:cs="Times New Roman"/>
+              </w:rPr>
+            </w:pPr>
+            <w:r>
+              <w:rPr>
+                <w:rFonts w:ascii="Times New Roman" w:hAnsi="Times New Roman" w:cs="Times New Roman"/>
+              </w:rPr>
+              <w:lastRenderedPageBreak/>
+              <w:drawing>
+                <wp:inline distT="0" distB="0" distL="0" distR="0" wp14:anchorId="67BF60BD" wp14:editId="1FA2C38E">
+                  <wp:extent cx="5276850" cy="3308067"/>
+                  <wp:effectExtent l="0" t="0" r="0" b="6985"/>
+                  <wp:docPr id="138010959" name="Imagem 1"/>
+                  <wp:cNvGraphicFramePr>
+                    <a:graphicFrameLocks xmlns:a="http://schemas.openxmlformats.org/drawingml/2006/main" noChangeAspect="1"/>
+                  </wp:cNvGraphicFramePr>
+                  <a:graphic xmlns:a="http://schemas.openxmlformats.org/drawingml/2006/main">
+                    <a:graphicData uri="http://schemas.openxmlformats.org/drawingml/2006/picture">
+                      <pic:pic xmlns:pic="http://schemas.openxmlformats.org/drawingml/2006/picture">
+                        <pic:nvPicPr>
+                          <pic:cNvPr id="138010959" name=""/>
+                          <pic:cNvPicPr/>
+                        </pic:nvPicPr>
+                        <pic:blipFill>
+                          <a:blip r:embed="rId13"/>
+                          <a:stretch>
+                            <a:fillRect/>
+                          </a:stretch>
+                        </pic:blipFill>
+                        <pic:spPr>
+                          <a:xfrm>
+                            <a:off x="0" y="0"/>
+                            <a:ext cx="5284487" cy="3312855"/>
+                          </a:xfrm>
+                          <a:prstGeom prst="rect">
+                            <a:avLst/>
+                          </a:prstGeom>
+                        </pic:spPr>
+                      </pic:pic>
+                    </a:graphicData>
+                  </a:graphic>
+                </wp:inline>
+              </w:drawing>
+            </w:r>
+          </w:p>
+        </w:tc>
+      </w:tr>
+      <w:tr>
+        <w:trPr>
+          <w:jc w:val="center"/>
+        </w:trPr>
+        <w:tc>
+          <w:tcPr>
+            <w:tcW w:w="9060" w:type="dxa"/>
+          </w:tcPr>
+          <w:p>
+            <w:pPr>
+              <w:pStyle w:val="Legenda"/>
+              <w:jc w:val="center"/>
+              <w:rPr>
+                <w:rFonts w:ascii="Times New Roman" w:hAnsi="Times New Roman" w:cs="Times New Roman"/>
+                <w:i w:val="0"/>
+                <w:iCs w:val="0"/>
+                <w:color w:val="auto"/>
+                <w:sz w:val="22"/>
+                <w:szCs w:val="22"/>
+              </w:rPr>
+            </w:pPr>
+            <w:r>
+              <w:rPr>
+                <w:rFonts w:ascii="Times New Roman" w:hAnsi="Times New Roman" w:cs="Times New Roman"/>
+                <w:b/>
+                <w:bCs/>
+                <w:i w:val="0"/>
+                <w:iCs w:val="0"/>
+                <w:color w:val="auto"/>
+                <w:sz w:val="22"/>
+                <w:szCs w:val="22"/>
+              </w:rPr>
+              <w:t xml:space="preserve">Figura </w:t>
+            </w:r>
+            <w:r>
+              <w:rPr>
+                <w:rFonts w:ascii="Times New Roman" w:hAnsi="Times New Roman" w:cs="Times New Roman"/>
+                <w:b/>
+                <w:bCs/>
+                <w:i w:val="0"/>
+                <w:iCs w:val="0"/>
+                <w:color w:val="auto"/>
+                <w:sz w:val="22"/>
+                <w:szCs w:val="22"/>
+              </w:rPr>
+              <w:fldChar w:fldCharType="begin"/>
+            </w:r>
+            <w:r>
+              <w:rPr>
+                <w:rFonts w:ascii="Times New Roman" w:hAnsi="Times New Roman" w:cs="Times New Roman"/>
+                <w:b/>
+                <w:bCs/>
+                <w:i w:val="0"/>
+                <w:iCs w:val="0"/>
+                <w:color w:val="auto"/>
+                <w:sz w:val="22"/>
+                <w:szCs w:val="22"/>
+              </w:rPr>
+              <w:instrText xml:space="preserve"> SEQ Figura \* ARABIC </w:instrText>
+            </w:r>
+            <w:r>
+              <w:rPr>
+                <w:rFonts w:ascii="Times New Roman" w:hAnsi="Times New Roman" w:cs="Times New Roman"/>
+                <w:b/>
+                <w:bCs/>
+                <w:i w:val="0"/>
+                <w:iCs w:val="0"/>
+                <w:color w:val="auto"/>
+                <w:sz w:val="22"/>
+                <w:szCs w:val="22"/>
+              </w:rPr>
+              <w:fldChar w:fldCharType="separate"/>
+            </w:r>
+            <w:r>
+              <w:rPr>
+                <w:rFonts w:ascii="Times New Roman" w:hAnsi="Times New Roman" w:cs="Times New Roman"/>
+                <w:b/>
+                <w:bCs/>
+                <w:i w:val="0"/>
+                <w:iCs w:val="0"/>
+                <w:noProof/>
+                <w:color w:val="auto"/>
+                <w:sz w:val="22"/>
+                <w:szCs w:val="22"/>
+              </w:rPr>
+              <w:t>1</w:t>
+            </w:r>
+            <w:r>
+              <w:rPr>
+                <w:rFonts w:ascii="Times New Roman" w:hAnsi="Times New Roman" w:cs="Times New Roman"/>
+                <w:b/>
+                <w:bCs/>
+                <w:i w:val="0"/>
+                <w:iCs w:val="0"/>
+                <w:color w:val="auto"/>
+                <w:sz w:val="22"/>
+                <w:szCs w:val="22"/>
+              </w:rPr>
+              <w:fldChar w:fldCharType="end"/>
+            </w:r>
+            <w:r>
+              <w:rPr>
+                <w:rFonts w:ascii="Times New Roman" w:hAnsi="Times New Roman" w:cs="Times New Roman"/>
+                <w:i w:val="0"/>
+                <w:iCs w:val="0"/>
+                <w:color w:val="auto"/>
+                <w:sz w:val="22"/>
+                <w:szCs w:val="22"/>
+              </w:rPr>
+              <w:t xml:space="preserve"> - Login</w:t>
+            </w:r>
+          </w:p>
+        </w:tc>
+      </w:tr>
+    </w:tbl>
+    <w:p>
+      <w:pPr>
+        <w:spacing w:before="100" w:beforeAutospacing="1" w:after="100" w:afterAutospacing="1" w:line="360" w:lineRule="auto"/>
+        <w:ind w:firstLine="709"/>
+        <w:jc w:val="both"/>
+        <w:rPr>
+          <w:rFonts w:ascii="Times New Roman" w:hAnsi="Times New Roman" w:cs="Times New Roman"/>
+        </w:rPr>
+      </w:pPr>
+    </w:p>
+    <w:p>
+      <w:pPr>
+        <w:spacing w:before="100" w:beforeAutospacing="1" w:after="100" w:afterAutospacing="1" w:line="360" w:lineRule="auto"/>
+        <w:ind w:firstLine="709"/>
+        <w:jc w:val="both"/>
+        <w:rPr>
+          <w:rFonts w:ascii="Times New Roman" w:hAnsi="Times New Roman" w:cs="Times New Roman"/>
+        </w:rPr>
+      </w:pPr>
+      <w:r>
+        <w:rPr>
+          <w:rFonts w:ascii="Times New Roman" w:hAnsi="Times New Roman" w:cs="Times New Roman"/>
+        </w:rPr>
+        <w:t xml:space="preserve">No botão “Gerir” é possível realizar a gestão de todos </w:t>
+      </w:r>
+      <w:r>
+        <w:rPr>
+          <w:rFonts w:ascii="Times New Roman" w:hAnsi="Times New Roman" w:cs="Times New Roman"/>
+        </w:rPr>
+        <w:t xml:space="preserve">funcionários por classe “formadores”, “coordenadores”, “secretárias” e “diretores”. A inserção e remoção dos funcionários é feita neste menu, bem como todas as informações relevantes para cada uma das classes. </w:t>
+      </w:r>
+    </w:p>
+    <w:tbl>
+      <w:tblPr>
+        <w:tblStyle w:val="Tabelacomgrade"/>
+        <w:tblW w:w="0" w:type="auto"/>
+        <w:jc w:val="center"/>
+        <w:tblBorders>
+          <w:top w:val="none" w:sz="0" w:space="0" w:color="auto"/>
+          <w:left w:val="none" w:sz="0" w:space="0" w:color="auto"/>
+          <w:bottom w:val="none" w:sz="0" w:space="0" w:color="auto"/>
+          <w:right w:val="none" w:sz="0" w:space="0" w:color="auto"/>
+          <w:insideH w:val="none" w:sz="0" w:space="0" w:color="auto"/>
+          <w:insideV w:val="none" w:sz="0" w:space="0" w:color="auto"/>
+        </w:tblBorders>
+        <w:tblLook w:val="04A0" w:firstRow="1" w:lastRow="0" w:firstColumn="1" w:lastColumn="0" w:noHBand="0" w:noVBand="1"/>
+      </w:tblPr>
+      <w:tblGrid>
+        <w:gridCol w:w="9070"/>
+      </w:tblGrid>
+      <w:tr>
+        <w:trPr>
+          <w:jc w:val="center"/>
+        </w:trPr>
+        <w:tc>
+          <w:tcPr>
+            <w:tcW w:w="9060" w:type="dxa"/>
+          </w:tcPr>
+          <w:p>
+            <w:pPr>
+              <w:jc w:val="center"/>
+              <w:rPr>
+                <w:rFonts w:ascii="Times New Roman" w:hAnsi="Times New Roman" w:cs="Times New Roman"/>
+              </w:rPr>
+            </w:pPr>
+            <w:r>
+              <w:rPr>
+                <w:rFonts w:ascii="Times New Roman" w:hAnsi="Times New Roman" w:cs="Times New Roman"/>
+              </w:rPr>
+              <w:drawing>
+                <wp:inline distT="0" distB="0" distL="0" distR="0" wp14:anchorId="2AD1F114" wp14:editId="531A4CA1">
+                  <wp:extent cx="5759450" cy="3766820"/>
+                  <wp:effectExtent l="0" t="0" r="0" b="5080"/>
+                  <wp:docPr id="774614907" name="Imagem 1"/>
+                  <wp:cNvGraphicFramePr>
+                    <a:graphicFrameLocks xmlns:a="http://schemas.openxmlformats.org/drawingml/2006/main" noChangeAspect="1"/>
+                  </wp:cNvGraphicFramePr>
+                  <a:graphic xmlns:a="http://schemas.openxmlformats.org/drawingml/2006/main">
+                    <a:graphicData uri="http://schemas.openxmlformats.org/drawingml/2006/picture">
+                      <pic:pic xmlns:pic="http://schemas.openxmlformats.org/drawingml/2006/picture">
+                        <pic:nvPicPr>
+                          <pic:cNvPr id="774614907" name=""/>
+                          <pic:cNvPicPr/>
+                        </pic:nvPicPr>
+                        <pic:blipFill>
+                          <a:blip r:embed="rId14"/>
+                          <a:stretch>
+                            <a:fillRect/>
+                          </a:stretch>
+                        </pic:blipFill>
+                        <pic:spPr>
+                          <a:xfrm>
+                            <a:off x="0" y="0"/>
+                            <a:ext cx="5759450" cy="3766820"/>
+                          </a:xfrm>
+                          <a:prstGeom prst="rect">
+                            <a:avLst/>
+                          </a:prstGeom>
+                        </pic:spPr>
+                      </pic:pic>
+                    </a:graphicData>
+                  </a:graphic>
+                </wp:inline>
+              </w:drawing>
+            </w:r>
+          </w:p>
+        </w:tc>
+      </w:tr>
+      <w:tr>
+        <w:trPr>
+          <w:jc w:val="center"/>
+        </w:trPr>
+        <w:tc>
+          <w:tcPr>
+            <w:tcW w:w="9060" w:type="dxa"/>
+          </w:tcPr>
+          <w:p>
+            <w:pPr>
+              <w:pStyle w:val="Legenda"/>
+              <w:jc w:val="center"/>
+              <w:rPr>
+                <w:rFonts w:ascii="Times New Roman" w:hAnsi="Times New Roman" w:cs="Times New Roman"/>
+                <w:i w:val="0"/>
+                <w:iCs w:val="0"/>
+                <w:color w:val="auto"/>
+                <w:sz w:val="22"/>
+                <w:szCs w:val="22"/>
+              </w:rPr>
+            </w:pPr>
+            <w:r>
+              <w:rPr>
+                <w:rFonts w:ascii="Times New Roman" w:hAnsi="Times New Roman" w:cs="Times New Roman"/>
+                <w:b/>
+                <w:bCs/>
+                <w:i w:val="0"/>
+                <w:iCs w:val="0"/>
+                <w:color w:val="auto"/>
+                <w:sz w:val="22"/>
+                <w:szCs w:val="22"/>
+              </w:rPr>
+              <w:t xml:space="preserve">Figura </w:t>
+            </w:r>
+            <w:r>
+              <w:rPr>
+                <w:rFonts w:ascii="Times New Roman" w:hAnsi="Times New Roman" w:cs="Times New Roman"/>
+                <w:b/>
+                <w:bCs/>
+                <w:i w:val="0"/>
+                <w:iCs w:val="0"/>
+                <w:color w:val="auto"/>
+                <w:sz w:val="22"/>
+                <w:szCs w:val="22"/>
+              </w:rPr>
+              <w:fldChar w:fldCharType="begin"/>
+            </w:r>
+            <w:r>
+              <w:rPr>
+                <w:rFonts w:ascii="Times New Roman" w:hAnsi="Times New Roman" w:cs="Times New Roman"/>
+                <w:b/>
+                <w:bCs/>
+                <w:i w:val="0"/>
+                <w:iCs w:val="0"/>
+                <w:color w:val="auto"/>
+                <w:sz w:val="22"/>
+                <w:szCs w:val="22"/>
+              </w:rPr>
+              <w:instrText xml:space="preserve"> SEQ Figura \* ARABIC </w:instrText>
+            </w:r>
+            <w:r>
+              <w:rPr>
+                <w:rFonts w:ascii="Times New Roman" w:hAnsi="Times New Roman" w:cs="Times New Roman"/>
+                <w:b/>
+                <w:bCs/>
+                <w:i w:val="0"/>
+                <w:iCs w:val="0"/>
+                <w:color w:val="auto"/>
+                <w:sz w:val="22"/>
+                <w:szCs w:val="22"/>
+              </w:rPr>
+              <w:fldChar w:fldCharType="separate"/>
+            </w:r>
+            <w:r>
+              <w:rPr>
+                <w:rFonts w:ascii="Times New Roman" w:hAnsi="Times New Roman" w:cs="Times New Roman"/>
+                <w:b/>
+                <w:bCs/>
+                <w:i w:val="0"/>
+                <w:iCs w:val="0"/>
+                <w:noProof/>
+                <w:color w:val="auto"/>
+                <w:sz w:val="22"/>
+                <w:szCs w:val="22"/>
+              </w:rPr>
+              <w:t>1</w:t>
+            </w:r>
+            <w:r>
+              <w:rPr>
+                <w:rFonts w:ascii="Times New Roman" w:hAnsi="Times New Roman" w:cs="Times New Roman"/>
+                <w:b/>
+                <w:bCs/>
+                <w:i w:val="0"/>
+                <w:iCs w:val="0"/>
+                <w:color w:val="auto"/>
+                <w:sz w:val="22"/>
+                <w:szCs w:val="22"/>
+              </w:rPr>
+              <w:fldChar w:fldCharType="end"/>
+            </w:r>
+            <w:r>
+              <w:rPr>
+                <w:rFonts w:ascii="Times New Roman" w:hAnsi="Times New Roman" w:cs="Times New Roman"/>
+                <w:i w:val="0"/>
+                <w:iCs w:val="0"/>
+                <w:color w:val="auto"/>
+                <w:sz w:val="22"/>
+                <w:szCs w:val="22"/>
+              </w:rPr>
+              <w:t xml:space="preserve"> - Login</w:t>
+            </w:r>
+          </w:p>
+        </w:tc>
+      </w:tr>
+    </w:tbl>
+    <w:p>
+      <w:pPr>
+        <w:spacing w:before="100" w:beforeAutospacing="1" w:after="100" w:afterAutospacing="1" w:line="360" w:lineRule="auto"/>
+        <w:ind w:firstLine="709"/>
+        <w:jc w:val="both"/>
+        <w:rPr>
+          <w:rFonts w:ascii="Times New Roman" w:hAnsi="Times New Roman" w:cs="Times New Roman"/>
+        </w:rPr>
+      </w:pPr>
+    </w:p>
+    <w:p>
+      <w:pPr>
+        <w:spacing w:before="100" w:beforeAutospacing="1" w:after="100" w:afterAutospacing="1" w:line="360" w:lineRule="auto"/>
+        <w:ind w:firstLine="709"/>
+        <w:jc w:val="both"/>
+        <w:rPr>
+          <w:rFonts w:ascii="Times New Roman" w:hAnsi="Times New Roman" w:cs="Times New Roman"/>
+        </w:rPr>
+      </w:pPr>
+      <w:r>
+        <w:rPr>
+          <w:rFonts w:ascii="Times New Roman" w:hAnsi="Times New Roman" w:cs="Times New Roman"/>
+        </w:rPr>
+        <w:t>Jjjj</w:t>
+      </w:r>
+    </w:p>
+    <w:tbl>
+      <w:tblPr>
+        <w:tblStyle w:val="Tabelacomgrade"/>
+        <w:tblW w:w="0" w:type="auto"/>
+        <w:jc w:val="center"/>
+        <w:tblBorders>
+          <w:top w:val="none" w:sz="0" w:space="0" w:color="auto"/>
+          <w:left w:val="none" w:sz="0" w:space="0" w:color="auto"/>
+          <w:bottom w:val="none" w:sz="0" w:space="0" w:color="auto"/>
+          <w:right w:val="none" w:sz="0" w:space="0" w:color="auto"/>
+          <w:insideH w:val="none" w:sz="0" w:space="0" w:color="auto"/>
+          <w:insideV w:val="none" w:sz="0" w:space="0" w:color="auto"/>
+        </w:tblBorders>
+        <w:tblLook w:val="04A0" w:firstRow="1" w:lastRow="0" w:firstColumn="1" w:lastColumn="0" w:noHBand="0" w:noVBand="1"/>
+      </w:tblPr>
+      <w:tblGrid>
+        <w:gridCol w:w="9060"/>
+      </w:tblGrid>
+      <w:tr>
+        <w:trPr>
+          <w:jc w:val="center"/>
+        </w:trPr>
+        <w:tc>
+          <w:tcPr>
+            <w:tcW w:w="9060" w:type="dxa"/>
+          </w:tcPr>
+          <w:p>
+            <w:pPr>
+              <w:jc w:val="center"/>
+              <w:rPr>
+                <w:rFonts w:ascii="Times New Roman" w:hAnsi="Times New Roman" w:cs="Times New Roman"/>
+              </w:rPr>
+            </w:pPr>
+            <w:r>
+              <w:rPr>
+                <w:rFonts w:ascii="Times New Roman" w:hAnsi="Times New Roman" w:cs="Times New Roman"/>
+              </w:rPr>
+              <w:drawing>
+                <wp:inline distT="0" distB="0" distL="0" distR="0" wp14:anchorId="21BAFDE4" wp14:editId="788637C1">
+                  <wp:extent cx="5276850" cy="3308067"/>
+                  <wp:effectExtent l="0" t="0" r="0" b="6985"/>
+                  <wp:docPr id="793420394" name="Imagem 1" descr="Interface gráfica do usuário, Aplicativo, Tabela&#10;&#10;O conteúdo gerado por IA pode estar incorreto."/>
+                  <wp:cNvGraphicFramePr>
+                    <a:graphicFrameLocks xmlns:a="http://schemas.openxmlformats.org/drawingml/2006/main" noChangeAspect="1"/>
+                  </wp:cNvGraphicFramePr>
+                  <a:graphic xmlns:a="http://schemas.openxmlformats.org/drawingml/2006/main">
+                    <a:graphicData uri="http://schemas.openxmlformats.org/drawingml/2006/picture">
+                      <pic:pic xmlns:pic="http://schemas.openxmlformats.org/drawingml/2006/picture">
+                        <pic:nvPicPr>
+                          <pic:cNvPr id="793420394" name="Imagem 1" descr="Interface gráfica do usuário, Aplicativo, Tabela&#10;&#10;O conteúdo gerado por IA pode estar incorreto."/>
+                          <pic:cNvPicPr/>
+                        </pic:nvPicPr>
+                        <pic:blipFill>
+                          <a:blip r:embed="rId13"/>
+                          <a:stretch>
+                            <a:fillRect/>
+                          </a:stretch>
+                        </pic:blipFill>
+                        <pic:spPr>
+                          <a:xfrm>
+                            <a:off x="0" y="0"/>
+                            <a:ext cx="5284487" cy="3312855"/>
+                          </a:xfrm>
+                          <a:prstGeom prst="rect">
+                            <a:avLst/>
+                          </a:prstGeom>
+                        </pic:spPr>
+                      </pic:pic>
+                    </a:graphicData>
+                  </a:graphic>
+                </wp:inline>
+              </w:drawing>
+            </w:r>
+          </w:p>
+        </w:tc>
+      </w:tr>
+      <w:tr>
+        <w:trPr>
+          <w:jc w:val="center"/>
+        </w:trPr>
+        <w:tc>
+          <w:tcPr>
+            <w:tcW w:w="9060" w:type="dxa"/>
+          </w:tcPr>
+          <w:p>
+            <w:pPr>
+              <w:pStyle w:val="Legenda"/>
+              <w:jc w:val="center"/>
+              <w:rPr>
+                <w:rFonts w:ascii="Times New Roman" w:hAnsi="Times New Roman" w:cs="Times New Roman"/>
+                <w:i w:val="0"/>
+                <w:iCs w:val="0"/>
+                <w:color w:val="auto"/>
+                <w:sz w:val="22"/>
+                <w:szCs w:val="22"/>
+              </w:rPr>
+            </w:pPr>
+            <w:r>
+              <w:rPr>
+                <w:rFonts w:ascii="Times New Roman" w:hAnsi="Times New Roman" w:cs="Times New Roman"/>
+                <w:b/>
+                <w:bCs/>
+                <w:i w:val="0"/>
+                <w:iCs w:val="0"/>
+                <w:color w:val="auto"/>
+                <w:sz w:val="22"/>
+                <w:szCs w:val="22"/>
+              </w:rPr>
+              <w:t xml:space="preserve">Figura </w:t>
+            </w:r>
+            <w:r>
+              <w:rPr>
+                <w:rFonts w:ascii="Times New Roman" w:hAnsi="Times New Roman" w:cs="Times New Roman"/>
+                <w:b/>
+                <w:bCs/>
+                <w:i w:val="0"/>
+                <w:iCs w:val="0"/>
+                <w:color w:val="auto"/>
+                <w:sz w:val="22"/>
+                <w:szCs w:val="22"/>
+              </w:rPr>
+              <w:fldChar w:fldCharType="begin"/>
+            </w:r>
+            <w:r>
+              <w:rPr>
+                <w:rFonts w:ascii="Times New Roman" w:hAnsi="Times New Roman" w:cs="Times New Roman"/>
+                <w:b/>
+                <w:bCs/>
+                <w:i w:val="0"/>
+                <w:iCs w:val="0"/>
+                <w:color w:val="auto"/>
+                <w:sz w:val="22"/>
+                <w:szCs w:val="22"/>
+              </w:rPr>
+              <w:instrText xml:space="preserve"> SEQ Figura \* ARABIC </w:instrText>
+            </w:r>
+            <w:r>
+              <w:rPr>
+                <w:rFonts w:ascii="Times New Roman" w:hAnsi="Times New Roman" w:cs="Times New Roman"/>
+                <w:b/>
+                <w:bCs/>
+                <w:i w:val="0"/>
+                <w:iCs w:val="0"/>
+                <w:color w:val="auto"/>
+                <w:sz w:val="22"/>
+                <w:szCs w:val="22"/>
+              </w:rPr>
+              <w:fldChar w:fldCharType="separate"/>
+            </w:r>
+            <w:r>
+              <w:rPr>
+                <w:rFonts w:ascii="Times New Roman" w:hAnsi="Times New Roman" w:cs="Times New Roman"/>
+                <w:b/>
+                <w:bCs/>
+                <w:i w:val="0"/>
+                <w:iCs w:val="0"/>
+                <w:noProof/>
+                <w:color w:val="auto"/>
+                <w:sz w:val="22"/>
+                <w:szCs w:val="22"/>
+              </w:rPr>
+              <w:t>1</w:t>
+            </w:r>
+            <w:r>
+              <w:rPr>
+                <w:rFonts w:ascii="Times New Roman" w:hAnsi="Times New Roman" w:cs="Times New Roman"/>
+                <w:b/>
+                <w:bCs/>
+                <w:i w:val="0"/>
+                <w:iCs w:val="0"/>
+                <w:color w:val="auto"/>
+                <w:sz w:val="22"/>
+                <w:szCs w:val="22"/>
+              </w:rPr>
+              <w:fldChar w:fldCharType="end"/>
+            </w:r>
+            <w:r>
+              <w:rPr>
+                <w:rFonts w:ascii="Times New Roman" w:hAnsi="Times New Roman" w:cs="Times New Roman"/>
+                <w:i w:val="0"/>
+                <w:iCs w:val="0"/>
+                <w:color w:val="auto"/>
+                <w:sz w:val="22"/>
+                <w:szCs w:val="22"/>
+              </w:rPr>
+              <w:t xml:space="preserve"> - Login</w:t>
+            </w:r>
+          </w:p>
+        </w:tc>
+      </w:tr>
+    </w:tbl>
+    <w:p>
+      <w:pPr>
+        <w:spacing w:before="100" w:beforeAutospacing="1" w:after="100" w:afterAutospacing="1" w:line="360" w:lineRule="auto"/>
+        <w:ind w:firstLine="709"/>
+        <w:jc w:val="both"/>
+        <w:rPr>
+          <w:rFonts w:ascii="Times New Roman" w:hAnsi="Times New Roman" w:cs="Times New Roman"/>
+        </w:rPr>
+      </w:pPr>
+    </w:p>
+    <w:p>
+      <w:pPr>
+        <w:spacing w:before="100" w:beforeAutospacing="1" w:after="100" w:afterAutospacing="1" w:line="360" w:lineRule="auto"/>
+        <w:ind w:firstLine="709"/>
+        <w:jc w:val="both"/>
+        <w:rPr>
+          <w:rFonts w:ascii="Times New Roman" w:hAnsi="Times New Roman" w:cs="Times New Roman"/>
+        </w:rPr>
+      </w:pPr>
+      <w:r>
+        <w:rPr>
+          <w:rFonts w:ascii="Times New Roman" w:hAnsi="Times New Roman" w:cs="Times New Roman"/>
+        </w:rPr>
+        <w:t>Jjjj</w:t>
+      </w:r>
+    </w:p>
+    <w:tbl>
+      <w:tblPr>
+        <w:tblStyle w:val="Tabelacomgrade"/>
+        <w:tblW w:w="0" w:type="auto"/>
+        <w:jc w:val="center"/>
+        <w:tblBorders>
+          <w:top w:val="none" w:sz="0" w:space="0" w:color="auto"/>
+          <w:left w:val="none" w:sz="0" w:space="0" w:color="auto"/>
+          <w:bottom w:val="none" w:sz="0" w:space="0" w:color="auto"/>
+          <w:right w:val="none" w:sz="0" w:space="0" w:color="auto"/>
+          <w:insideH w:val="none" w:sz="0" w:space="0" w:color="auto"/>
+          <w:insideV w:val="none" w:sz="0" w:space="0" w:color="auto"/>
+        </w:tblBorders>
+        <w:tblLook w:val="04A0" w:firstRow="1" w:lastRow="0" w:firstColumn="1" w:lastColumn="0" w:noHBand="0" w:noVBand="1"/>
+      </w:tblPr>
+      <w:tblGrid>
+        <w:gridCol w:w="9060"/>
+      </w:tblGrid>
+      <w:tr>
+        <w:trPr>
+          <w:jc w:val="center"/>
+        </w:trPr>
+        <w:tc>
+          <w:tcPr>
+            <w:tcW w:w="9060" w:type="dxa"/>
+          </w:tcPr>
+          <w:p>
+            <w:pPr>
+              <w:jc w:val="center"/>
+              <w:rPr>
+                <w:rFonts w:ascii="Times New Roman" w:hAnsi="Times New Roman" w:cs="Times New Roman"/>
+              </w:rPr>
+            </w:pPr>
+            <w:r>
+              <w:rPr>
+                <w:rFonts w:ascii="Times New Roman" w:hAnsi="Times New Roman" w:cs="Times New Roman"/>
+              </w:rPr>
+              <w:drawing>
+                <wp:inline distT="0" distB="0" distL="0" distR="0" wp14:anchorId="52864CF7" wp14:editId="0B30C9F8">
+                  <wp:extent cx="5276850" cy="3308067"/>
+                  <wp:effectExtent l="0" t="0" r="0" b="6985"/>
+                  <wp:docPr id="1470696327" name="Imagem 1" descr="Interface gráfica do usuário, Aplicativo, Tabela&#10;&#10;O conteúdo gerado por IA pode estar incorreto."/>
+                  <wp:cNvGraphicFramePr>
+                    <a:graphicFrameLocks xmlns:a="http://schemas.openxmlformats.org/drawingml/2006/main" noChangeAspect="1"/>
+                  </wp:cNvGraphicFramePr>
+                  <a:graphic xmlns:a="http://schemas.openxmlformats.org/drawingml/2006/main">
+                    <a:graphicData uri="http://schemas.openxmlformats.org/drawingml/2006/picture">
+                      <pic:pic xmlns:pic="http://schemas.openxmlformats.org/drawingml/2006/picture">
+                        <pic:nvPicPr>
+                          <pic:cNvPr id="1470696327" name="Imagem 1" descr="Interface gráfica do usuário, Aplicativo, Tabela&#10;&#10;O conteúdo gerado por IA pode estar incorreto."/>
+                          <pic:cNvPicPr/>
+                        </pic:nvPicPr>
+                        <pic:blipFill>
+                          <a:blip r:embed="rId13"/>
+                          <a:stretch>
+                            <a:fillRect/>
+                          </a:stretch>
+                        </pic:blipFill>
+                        <pic:spPr>
+                          <a:xfrm>
+                            <a:off x="0" y="0"/>
+                            <a:ext cx="5284487" cy="3312855"/>
+                          </a:xfrm>
+                          <a:prstGeom prst="rect">
+                            <a:avLst/>
+                          </a:prstGeom>
+                        </pic:spPr>
+                      </pic:pic>
+                    </a:graphicData>
+                  </a:graphic>
+                </wp:inline>
+              </w:drawing>
+            </w:r>
+          </w:p>
+        </w:tc>
+      </w:tr>
+      <w:tr>
+        <w:trPr>
+          <w:jc w:val="center"/>
+        </w:trPr>
+        <w:tc>
+          <w:tcPr>
+            <w:tcW w:w="9060" w:type="dxa"/>
+          </w:tcPr>
+          <w:p>
+            <w:pPr>
+              <w:pStyle w:val="Legenda"/>
+              <w:jc w:val="center"/>
+              <w:rPr>
+                <w:rFonts w:ascii="Times New Roman" w:hAnsi="Times New Roman" w:cs="Times New Roman"/>
+                <w:i w:val="0"/>
+                <w:iCs w:val="0"/>
+                <w:color w:val="auto"/>
+                <w:sz w:val="22"/>
+                <w:szCs w:val="22"/>
+              </w:rPr>
+            </w:pPr>
+            <w:r>
+              <w:rPr>
+                <w:rFonts w:ascii="Times New Roman" w:hAnsi="Times New Roman" w:cs="Times New Roman"/>
+                <w:b/>
+                <w:bCs/>
+                <w:i w:val="0"/>
+                <w:iCs w:val="0"/>
+                <w:color w:val="auto"/>
+                <w:sz w:val="22"/>
+                <w:szCs w:val="22"/>
+              </w:rPr>
+              <w:t xml:space="preserve">Figura </w:t>
+            </w:r>
+            <w:r>
+              <w:rPr>
+                <w:rFonts w:ascii="Times New Roman" w:hAnsi="Times New Roman" w:cs="Times New Roman"/>
+                <w:b/>
+                <w:bCs/>
+                <w:i w:val="0"/>
+                <w:iCs w:val="0"/>
+                <w:color w:val="auto"/>
+                <w:sz w:val="22"/>
+                <w:szCs w:val="22"/>
+              </w:rPr>
+              <w:fldChar w:fldCharType="begin"/>
+            </w:r>
+            <w:r>
+              <w:rPr>
+                <w:rFonts w:ascii="Times New Roman" w:hAnsi="Times New Roman" w:cs="Times New Roman"/>
+                <w:b/>
+                <w:bCs/>
+                <w:i w:val="0"/>
+                <w:iCs w:val="0"/>
+                <w:color w:val="auto"/>
+                <w:sz w:val="22"/>
+                <w:szCs w:val="22"/>
+              </w:rPr>
+              <w:instrText xml:space="preserve"> SEQ Figura \* ARABIC </w:instrText>
+            </w:r>
+            <w:r>
+              <w:rPr>
+                <w:rFonts w:ascii="Times New Roman" w:hAnsi="Times New Roman" w:cs="Times New Roman"/>
+                <w:b/>
+                <w:bCs/>
+                <w:i w:val="0"/>
+                <w:iCs w:val="0"/>
+                <w:color w:val="auto"/>
+                <w:sz w:val="22"/>
+                <w:szCs w:val="22"/>
+              </w:rPr>
+              <w:fldChar w:fldCharType="separate"/>
+            </w:r>
+            <w:r>
+              <w:rPr>
+                <w:rFonts w:ascii="Times New Roman" w:hAnsi="Times New Roman" w:cs="Times New Roman"/>
+                <w:b/>
+                <w:bCs/>
+                <w:i w:val="0"/>
+                <w:iCs w:val="0"/>
+                <w:noProof/>
+                <w:color w:val="auto"/>
+                <w:sz w:val="22"/>
+                <w:szCs w:val="22"/>
+              </w:rPr>
+              <w:t>1</w:t>
+            </w:r>
+            <w:r>
+              <w:rPr>
+                <w:rFonts w:ascii="Times New Roman" w:hAnsi="Times New Roman" w:cs="Times New Roman"/>
+                <w:b/>
+                <w:bCs/>
+                <w:i w:val="0"/>
+                <w:iCs w:val="0"/>
+                <w:color w:val="auto"/>
+                <w:sz w:val="22"/>
+                <w:szCs w:val="22"/>
+              </w:rPr>
+              <w:fldChar w:fldCharType="end"/>
+            </w:r>
+            <w:r>
+              <w:rPr>
+                <w:rFonts w:ascii="Times New Roman" w:hAnsi="Times New Roman" w:cs="Times New Roman"/>
+                <w:i w:val="0"/>
+                <w:iCs w:val="0"/>
+                <w:color w:val="auto"/>
+                <w:sz w:val="22"/>
+                <w:szCs w:val="22"/>
+              </w:rPr>
+              <w:t xml:space="preserve"> - Login</w:t>
+            </w:r>
+          </w:p>
+        </w:tc>
+      </w:tr>
+    </w:tbl>
+    <w:p>
+      <w:pPr>
+        <w:spacing w:before="100" w:beforeAutospacing="1" w:after="100" w:afterAutospacing="1" w:line="360" w:lineRule="auto"/>
+        <w:ind w:firstLine="709"/>
+        <w:jc w:val="both"/>
+        <w:rPr>
+          <w:rFonts w:ascii="Times New Roman" w:hAnsi="Times New Roman" w:cs="Times New Roman"/>
+        </w:rPr>
+      </w:pPr>
+    </w:p>
+    <w:p>
+      <w:pPr>
+        <w:spacing w:before="100" w:beforeAutospacing="1" w:after="100" w:afterAutospacing="1" w:line="360" w:lineRule="auto"/>
+        <w:ind w:firstLine="709"/>
+        <w:jc w:val="both"/>
+        <w:rPr>
+          <w:rFonts w:ascii="Times New Roman" w:hAnsi="Times New Roman" w:cs="Times New Roman"/>
+        </w:rPr>
+      </w:pPr>
+      <w:r>
+        <w:rPr>
+          <w:rFonts w:ascii="Times New Roman" w:hAnsi="Times New Roman" w:cs="Times New Roman"/>
+        </w:rPr>
+        <w:t xml:space="preserve"> </w:t>
+      </w:r>
+      <w:r>
+        <w:rPr>
+          <w:rFonts w:ascii="Times New Roman" w:hAnsi="Times New Roman" w:cs="Times New Roman"/>
+        </w:rPr>
+        <w:t xml:space="preserve"> </w:t>
+      </w:r>
+      <w:r>
+        <w:rPr>
+          <w:rFonts w:ascii="Times New Roman" w:hAnsi="Times New Roman" w:cs="Times New Roman"/>
+          <w:highlight w:val="yellow"/>
+        </w:rPr>
+        <w:t>código está estruturado com a seguinte estrutura de pastas:</w:t>
+      </w:r>
+    </w:p>
+    <w:p>
+      <w:pPr>
+        <w:spacing w:before="100" w:beforeAutospacing="1" w:after="100" w:afterAutospacing="1" w:line="360" w:lineRule="auto"/>
+        <w:ind w:firstLine="709"/>
+        <w:jc w:val="both"/>
+        <w:rPr>
+          <w:rFonts w:ascii="Times New Roman" w:hAnsi="Times New Roman" w:cs="Times New Roman"/>
+        </w:rPr>
+      </w:pPr>
+    </w:p>
+    <w:p>
+      <w:pPr>
+        <w:spacing w:before="100" w:beforeAutospacing="1" w:after="100" w:afterAutospacing="1" w:line="360" w:lineRule="auto"/>
+        <w:ind w:firstLine="709"/>
+        <w:jc w:val="both"/>
+        <w:rPr>
+          <w:rFonts w:ascii="Times New Roman" w:hAnsi="Times New Roman" w:cs="Times New Roman"/>
+        </w:rPr>
+      </w:pPr>
+    </w:p>
+    <w:p>
+      <w:pPr>
         <w:pStyle w:val="Ttulo1"/>
         <w:spacing w:before="0" w:line="360" w:lineRule="auto"/>
         <w:rPr>
           <w:rFonts w:ascii="Times New Roman" w:hAnsi="Times New Roman" w:cs="Times New Roman"/>
         </w:rPr>
       </w:pPr>
-      <w:bookmarkStart w:id="16" w:name="_Toc220967060"/>
+      <w:bookmarkStart w:id="17" w:name="_Toc220967060"/>
       <w:r>
         <w:rPr>
           <w:rFonts w:ascii="Times New Roman" w:hAnsi="Times New Roman" w:cs="Times New Roman"/>
@@ -7790,7 +8264,7 @@
         </w:rPr>
         <w:t>ibliográficas</w:t>
       </w:r>
-      <w:bookmarkEnd w:id="16"/>
+      <w:bookmarkEnd w:id="17"/>
       <w:r>
         <w:rPr>
           <w:rFonts w:ascii="Times New Roman" w:hAnsi="Times New Roman" w:cs="Times New Roman"/>
@@ -7807,16 +8281,8 @@
         <w:rPr>
           <w:rFonts w:ascii="Times New Roman" w:hAnsi="Times New Roman" w:cs="Times New Roman"/>
         </w:rPr>
-        <w:t xml:space="preserve">Microsoft </w:t>
-      </w:r>
-      <w:proofErr w:type="spellStart"/>
-      <w:r>
-        <w:rPr>
-          <w:rFonts w:ascii="Times New Roman" w:hAnsi="Times New Roman" w:cs="Times New Roman"/>
-        </w:rPr>
-        <w:t>Learn</w:t>
-      </w:r>
-      <w:proofErr w:type="spellEnd"/>
+        <w:t>Microsoft Learn</w:t>
+      </w:r>
       <w:r>
         <w:rPr>
           <w:rFonts w:ascii="Times New Roman" w:hAnsi="Times New Roman" w:cs="Times New Roman"/>
@@ -7847,42 +8313,14 @@
           <w:i/>
           <w:iCs/>
         </w:rPr>
-        <w:t xml:space="preserve">Windows </w:t>
-      </w:r>
-      <w:proofErr w:type="spellStart"/>
+        <w:t>Windows Forms Documentation</w:t>
+      </w:r>
       <w:r>
         <w:rPr>
           <w:rFonts w:ascii="Times New Roman" w:hAnsi="Times New Roman" w:cs="Times New Roman"/>
           <w:i/>
           <w:iCs/>
         </w:rPr>
-        <w:t>Forms</w:t>
-      </w:r>
-      <w:proofErr w:type="spellEnd"/>
-      <w:r>
-        <w:rPr>
-          <w:rFonts w:ascii="Times New Roman" w:hAnsi="Times New Roman" w:cs="Times New Roman"/>
-          <w:i/>
-          <w:iCs/>
-        </w:rPr>
-        <w:t xml:space="preserve"> </w:t>
-      </w:r>
-      <w:proofErr w:type="spellStart"/>
-      <w:r>
-        <w:rPr>
-          <w:rFonts w:ascii="Times New Roman" w:hAnsi="Times New Roman" w:cs="Times New Roman"/>
-          <w:i/>
-          <w:iCs/>
-        </w:rPr>
-        <w:t>Documentation</w:t>
-      </w:r>
-      <w:proofErr w:type="spellEnd"/>
-      <w:r>
-        <w:rPr>
-          <w:rFonts w:ascii="Times New Roman" w:hAnsi="Times New Roman" w:cs="Times New Roman"/>
-          <w:i/>
-          <w:iCs/>
-        </w:rPr>
         <w:t xml:space="preserve">. </w:t>
       </w:r>
       <w:r>
@@ -7896,7 +8334,7 @@
       <w:pPr>
         <w:jc w:val="both"/>
       </w:pPr>
-      <w:hyperlink r:id="rId11" w:tgtFrame="_blank" w:history="1">
+      <w:hyperlink r:id="rId15" w:tgtFrame="_blank" w:history="1">
         <w:r>
           <w:rPr>
             <w:rStyle w:val="Hyperlink"/>
@@ -7980,7 +8418,7 @@
         </w:rPr>
         <w:t xml:space="preserve"> </w:t>
       </w:r>
-      <w:hyperlink r:id="rId12" w:history="1">
+      <w:hyperlink r:id="rId16" w:history="1">
         <w:r>
           <w:rPr>
             <w:rStyle w:val="Hyperlink"/>
@@ -8000,10 +8438,10 @@
     <w:p>
       <w:pPr>
         <w:sectPr>
-          <w:headerReference w:type="default" r:id="rId13"/>
-          <w:footerReference w:type="default" r:id="rId14"/>
-          <w:headerReference w:type="first" r:id="rId15"/>
-          <w:footerReference w:type="first" r:id="rId16"/>
+          <w:headerReference w:type="default" r:id="rId17"/>
+          <w:footerReference w:type="default" r:id="rId18"/>
+          <w:headerReference w:type="first" r:id="rId19"/>
+          <w:footerReference w:type="first" r:id="rId20"/>
           <w:pgSz w:w="11906" w:h="17338"/>
           <w:pgMar w:top="1418" w:right="1418" w:bottom="1418" w:left="1418" w:header="720" w:footer="720" w:gutter="0"/>
           <w:cols w:space="720"/>
@@ -8067,7 +8505,7 @@
                     <pic:cNvPicPr/>
                   </pic:nvPicPr>
                   <pic:blipFill rotWithShape="1">
-                    <a:blip r:embed="rId17">
+                    <a:blip r:embed="rId21">
                       <a:extLst>
                         <a:ext uri="{28A0092B-C50C-407E-A947-70E740481C1C}">
                           <a14:useLocalDpi xmlns:a14="http://schemas.microsoft.com/office/drawing/2010/main" val="0"/>
@@ -8126,19 +8564,7 @@
         <w:rPr>
           <w:rFonts w:ascii="Times New Roman" w:hAnsi="Times New Roman" w:cs="Times New Roman"/>
         </w:rPr>
-        <w:t>3</w:t>
-      </w:r>
-      <w:r>
-        <w:rPr>
-          <w:rFonts w:ascii="Times New Roman" w:hAnsi="Times New Roman" w:cs="Times New Roman"/>
-        </w:rPr>
-        <w:t xml:space="preserve"> – Diagrama de </w:t>
-      </w:r>
-      <w:r>
-        <w:rPr>
-          <w:rFonts w:ascii="Times New Roman" w:hAnsi="Times New Roman" w:cs="Times New Roman"/>
-        </w:rPr>
-        <w:t>Despesas</w:t>
+        <w:t>3 – Diagrama de Despesas</w:t>
       </w:r>
     </w:p>
     <w:p/>
@@ -8163,7 +8589,7 @@
                     <pic:cNvPicPr/>
                   </pic:nvPicPr>
                   <pic:blipFill rotWithShape="1">
-                    <a:blip r:embed="rId18" cstate="print">
+                    <a:blip r:embed="rId22" cstate="print">
                       <a:extLst>
                         <a:ext uri="{28A0092B-C50C-407E-A947-70E740481C1C}">
                           <a14:useLocalDpi xmlns:a14="http://schemas.microsoft.com/office/drawing/2010/main" val="0"/>
@@ -8237,19 +8663,7 @@
         <w:rPr>
           <w:rFonts w:ascii="Times New Roman" w:hAnsi="Times New Roman" w:cs="Times New Roman"/>
         </w:rPr>
-        <w:t>4</w:t>
-      </w:r>
-      <w:r>
-        <w:rPr>
-          <w:rFonts w:ascii="Times New Roman" w:hAnsi="Times New Roman" w:cs="Times New Roman"/>
-        </w:rPr>
-        <w:t xml:space="preserve"> – </w:t>
-      </w:r>
-      <w:r>
-        <w:rPr>
-          <w:rFonts w:ascii="Times New Roman" w:hAnsi="Times New Roman" w:cs="Times New Roman"/>
-        </w:rPr>
-        <w:t xml:space="preserve">Fluxo de Telas </w:t>
+        <w:t xml:space="preserve">4 – Fluxo de Telas </w:t>
       </w:r>
     </w:p>
     <w:p>
@@ -8273,7 +8687,7 @@
                     <pic:cNvPicPr/>
                   </pic:nvPicPr>
                   <pic:blipFill>
-                    <a:blip r:embed="rId19" cstate="print">
+                    <a:blip r:embed="rId23" cstate="print">
                       <a:extLst>
                         <a:ext uri="{28A0092B-C50C-407E-A947-70E740481C1C}">
                           <a14:useLocalDpi xmlns:a14="http://schemas.microsoft.com/office/drawing/2010/main" val="0"/>
@@ -8568,25 +8982,7 @@
         <w:sz w:val="20"/>
         <w:szCs w:val="20"/>
       </w:rPr>
-      <w:t xml:space="preserve">Utilizar Serviços </w:t>
-    </w:r>
-    <w:proofErr w:type="spellStart"/>
-    <w:r>
-      <w:rPr>
-        <w:rFonts w:ascii="Times New Roman" w:hAnsi="Times New Roman" w:cs="Times New Roman"/>
-        <w:sz w:val="20"/>
-        <w:szCs w:val="20"/>
-      </w:rPr>
-      <w:t>Git</w:t>
-    </w:r>
-    <w:proofErr w:type="spellEnd"/>
-    <w:r>
-      <w:rPr>
-        <w:rFonts w:ascii="Times New Roman" w:hAnsi="Times New Roman" w:cs="Times New Roman"/>
-        <w:sz w:val="20"/>
-        <w:szCs w:val="20"/>
-      </w:rPr>
-      <w:t xml:space="preserve"> e GitHub</w:t>
+      <w:t>Utilizar Serviços Git e GitHub</w:t>
     </w:r>
   </w:p>
   <w:p>
@@ -14100,6 +14496,7 @@
   <w:style w:type="character" w:default="1" w:styleId="Fontepargpadro">
     <w:name w:val="Default Paragraph Font"/>
     <w:uiPriority w:val="1"/>
+    <w:semiHidden/>
     <w:unhideWhenUsed/>
   </w:style>
   <w:style w:type="table" w:default="1" w:styleId="Tabelanormal">

</xml_diff>